<commit_message>
seminar arbeit work in progress ;)
</commit_message>
<xml_diff>
--- a/sem1/SIM/Seminararbeit/Jul/Exposé.docx
+++ b/sem1/SIM/Seminararbeit/Jul/Exposé.docx
@@ -10,19 +10,11 @@
           <w:sz w:val="32"/>
         </w:rPr>
       </w:pPr>
-      <w:proofErr w:type="spellStart"/>
       <w:r>
         <w:rPr>
           <w:sz w:val="32"/>
         </w:rPr>
-        <w:t>API’s</w:t>
-      </w:r>
-      <w:proofErr w:type="spellEnd"/>
-      <w:r>
-        <w:rPr>
-          <w:sz w:val="32"/>
-        </w:rPr>
-        <w:t xml:space="preserve"> für den Zugriff auf Daten aus </w:t>
+        <w:t xml:space="preserve">API’s für den Zugriff auf Daten aus </w:t>
       </w:r>
     </w:p>
     <w:p>
@@ -52,7 +44,27 @@
         <w:rPr>
           <w:sz w:val="32"/>
         </w:rPr>
-        <w:t>zur Sentiment Analysis bzw. Option Mining.</w:t>
+        <w:t xml:space="preserve">zur </w:t>
+      </w:r>
+      <w:proofErr w:type="spellStart"/>
+      <w:r>
+        <w:rPr>
+          <w:sz w:val="32"/>
+        </w:rPr>
+        <w:t>Sentiment</w:t>
+      </w:r>
+      <w:r>
+        <w:rPr>
+          <w:sz w:val="32"/>
+        </w:rPr>
+        <w:t>analye</w:t>
+      </w:r>
+      <w:proofErr w:type="spellEnd"/>
+      <w:r>
+        <w:rPr>
+          <w:sz w:val="32"/>
+        </w:rPr>
+        <w:t xml:space="preserve"> bzw. Option Mining.</w:t>
       </w:r>
     </w:p>
     <w:p>
@@ -123,11 +135,19 @@
       <w:r>
         <w:t>Motivation</w:t>
       </w:r>
+      <w:bookmarkStart w:id="1" w:name="_GoBack"/>
       <w:bookmarkEnd w:id="0"/>
-    </w:p>
-    <w:p>
-      <w:r>
-        <w:t xml:space="preserve">Soziale Netzwerke sind von der derzeitigen „Thumb“ Generation nicht mehr weg zu denken. Netzwerke wie Facebook erfahren einen enormen Aufschwung </w:t>
+      <w:bookmarkEnd w:id="1"/>
+    </w:p>
+    <w:p>
+      <w:r>
+        <w:t>Soziale Netzwerke sind von der derzeitigen „Thumb“</w:t>
+      </w:r>
+      <w:r>
+        <w:t>-</w:t>
+      </w:r>
+      <w:r>
+        <w:t xml:space="preserve">Generation nicht mehr weg zu denken. Netzwerke wie Facebook erfahren einen enormen Aufschwung </w:t>
       </w:r>
       <w:r>
         <w:t>an</w:t>
@@ -139,15 +159,13 @@
         <w:t xml:space="preserve"> und Verwendung</w:t>
       </w:r>
       <w:r>
-        <w:t xml:space="preserve">. Kaum jemanden sind diese Netzwerke kein Begriff. Diese Arbeit beschäftigt sich nicht mit den Vor- bzw. Nachteilen solche Netzwerke, vielmehr mit den nicht direkt ersichtlichen Möglichkeiten den </w:t>
-      </w:r>
-      <w:proofErr w:type="spellStart"/>
-      <w:r>
-        <w:t>API’s</w:t>
-      </w:r>
-      <w:proofErr w:type="spellEnd"/>
-      <w:r>
-        <w:t xml:space="preserve">. Viele Unternehmen fürchten einen </w:t>
+        <w:t>. Kaum jemanden sind diese Netzwerke kein Begriff. Diese Arbeit beschäftigt sich nicht mit den Vor- bzw. Nachteilen solche Netzwerke, vielmehr mit den nicht direkt ersichtlichen Möglichkeiten</w:t>
+      </w:r>
+      <w:r>
+        <w:t>,</w:t>
+      </w:r>
+      <w:r>
+        <w:t xml:space="preserve"> den API’s. Viele Unternehmen fürchten einen </w:t>
       </w:r>
       <w:r>
         <w:t>A</w:t>
@@ -162,7 +180,10 @@
         <w:t xml:space="preserve"> da sich </w:t>
       </w:r>
       <w:r>
-        <w:t>Negative Informationen bzw. Meinungen sehr schnell verbreiten und nur sehr schwer eindämmen lassen. In vielen Fällen lässt sich eine Präsenz jedoch nicht vermeiden, so auch in meinem Arbeitsumfeld. Tätig im  Eventbereich sind</w:t>
+        <w:t>n</w:t>
+      </w:r>
+      <w:r>
+        <w:t>egative Informationen bzw. Meinungen sehr schnell verbreiten und nur sehr schwer eindämmen lassen. In vielen Fällen lässt sich eine Präsenz jedoch nicht vermeiden, so auch in meinem Arbeitsumfeld. Tätig im  Eventbereich sind</w:t>
       </w:r>
       <w:r>
         <w:t xml:space="preserve"> wir</w:t>
@@ -204,21 +225,19 @@
         <w:t xml:space="preserve"> der</w:t>
       </w:r>
       <w:r>
-        <w:t xml:space="preserve"> Problematik der Bildung einer negativen Meinung konfrontiert. Mittels der </w:t>
-      </w:r>
-      <w:proofErr w:type="spellStart"/>
-      <w:r>
-        <w:t>API’s</w:t>
-      </w:r>
-      <w:proofErr w:type="spellEnd"/>
-      <w:r>
-        <w:t xml:space="preserve"> der Netzwerke soll versucht werden negative Meinungen schnell zu erkennen um eine Ausbreitung zu verhindern.</w:t>
-      </w:r>
-      <w:bookmarkStart w:id="1" w:name="_Toc383453887"/>
-    </w:p>
-    <w:p>
-      <w:r>
-        <w:t>Aus der einleitenden Motivation ergeben sich folgende Kernaufgaben für die Seminararbeit:</w:t>
+        <w:t xml:space="preserve"> Problematik der Bildung einer negativen Meinung konfrontiert. Mittels der API’s der Netzwerke soll versucht werden negative Meinungen schnell zu erkennen um eine Ausbreitung zu verhindern.</w:t>
+      </w:r>
+      <w:bookmarkStart w:id="2" w:name="_Toc383453887"/>
+    </w:p>
+    <w:p>
+      <w:r>
+        <w:t>Aus der einleitenden Motivation er</w:t>
+      </w:r>
+      <w:r>
+        <w:t>geben sich folgende Kernthemen</w:t>
+      </w:r>
+      <w:r>
+        <w:t xml:space="preserve"> für die Seminararbeit:</w:t>
       </w:r>
     </w:p>
     <w:p>
@@ -248,16 +267,8 @@
         <w:rPr>
           <w:sz w:val="21"/>
         </w:rPr>
-        <w:t xml:space="preserve"> </w:t>
-      </w:r>
-      <w:proofErr w:type="spellStart"/>
-      <w:r>
-        <w:rPr>
-          <w:sz w:val="21"/>
-        </w:rPr>
-        <w:t>API‘s</w:t>
-      </w:r>
-      <w:proofErr w:type="spellEnd"/>
+        <w:t xml:space="preserve"> API‘s</w:t>
+      </w:r>
     </w:p>
     <w:p>
       <w:pPr>
@@ -274,16 +285,8 @@
         <w:rPr>
           <w:sz w:val="21"/>
         </w:rPr>
-        <w:t xml:space="preserve">Evaluierung der einzelnen </w:t>
-      </w:r>
-      <w:proofErr w:type="spellStart"/>
-      <w:r>
-        <w:rPr>
-          <w:sz w:val="21"/>
-        </w:rPr>
-        <w:t>API’s</w:t>
-      </w:r>
-      <w:proofErr w:type="spellEnd"/>
+        <w:t>Evaluierung der einzelnen API’s</w:t>
+      </w:r>
     </w:p>
     <w:p>
       <w:pPr>
@@ -321,7 +324,7 @@
         <w:t>“</w:t>
       </w:r>
     </w:p>
-    <w:bookmarkEnd w:id="1"/>
+    <w:bookmarkEnd w:id="2"/>
     <w:p>
       <w:pPr>
         <w:pStyle w:val="berschrift1"/>
@@ -347,6 +350,9 @@
       <w:r>
         <w:t>Sozial API spezifische Frage</w:t>
       </w:r>
+      <w:r>
+        <w:t>n</w:t>
+      </w:r>
     </w:p>
     <w:p>
       <w:pPr>
@@ -375,15 +381,7 @@
         </w:numPr>
       </w:pPr>
       <w:r>
-        <w:t xml:space="preserve">Welche </w:t>
-      </w:r>
-      <w:proofErr w:type="spellStart"/>
-      <w:r>
-        <w:t>API’s</w:t>
-      </w:r>
-      <w:proofErr w:type="spellEnd"/>
-      <w:r>
-        <w:t xml:space="preserve"> existieren</w:t>
+        <w:t>Welche API’s existieren</w:t>
       </w:r>
       <w:r>
         <w:t>?</w:t>
@@ -411,17 +409,24 @@
           <w:ilvl w:val="1"/>
           <w:numId w:val="3"/>
         </w:numPr>
-      </w:pPr>
-      <w:r>
-        <w:t xml:space="preserve">Welche Probleme weisen aktuelle </w:t>
-      </w:r>
-      <w:proofErr w:type="spellStart"/>
-      <w:r>
-        <w:t>API’s</w:t>
-      </w:r>
-      <w:proofErr w:type="spellEnd"/>
-      <w:r>
-        <w:t xml:space="preserve"> auf?</w:t>
+        <w:rPr>
+          <w:color w:val="FF0000"/>
+          <w:u w:val="single"/>
+        </w:rPr>
+      </w:pPr>
+      <w:r>
+        <w:rPr>
+          <w:color w:val="FF0000"/>
+          <w:u w:val="single"/>
+        </w:rPr>
+        <w:t>Welche Probleme weisen aktuelle API’s auf?</w:t>
+      </w:r>
+      <w:r>
+        <w:rPr>
+          <w:color w:val="FF0000"/>
+          <w:u w:val="single"/>
+        </w:rPr>
+        <w:t xml:space="preserve"> (Kontext)</w:t>
       </w:r>
     </w:p>
     <w:p>
@@ -433,15 +438,7 @@
         </w:numPr>
       </w:pPr>
       <w:r>
-        <w:t xml:space="preserve">Wie werden die </w:t>
-      </w:r>
-      <w:proofErr w:type="spellStart"/>
-      <w:r>
-        <w:t>API’s</w:t>
-      </w:r>
-      <w:proofErr w:type="spellEnd"/>
-      <w:r>
-        <w:t xml:space="preserve"> verwendet?</w:t>
+        <w:t>Wie werden die API’s verwendet?</w:t>
       </w:r>
     </w:p>
     <w:p>
@@ -465,13 +462,7 @@
         </w:numPr>
       </w:pPr>
       <w:r>
-        <w:t xml:space="preserve">Klassische Ansätze des </w:t>
-      </w:r>
-      <w:r>
-        <w:t>Sentiment Analysis</w:t>
-      </w:r>
-      <w:r>
-        <w:t>?</w:t>
+        <w:t>Klassische Ansätze des Sentiment Analysis?</w:t>
       </w:r>
     </w:p>
     <w:p>
@@ -483,15 +474,7 @@
         </w:numPr>
       </w:pPr>
       <w:r>
-        <w:t xml:space="preserve">Wie gut eignen sich die </w:t>
-      </w:r>
-      <w:proofErr w:type="spellStart"/>
-      <w:r>
-        <w:t>API’s</w:t>
-      </w:r>
-      <w:proofErr w:type="spellEnd"/>
-      <w:r>
-        <w:t xml:space="preserve"> dafür?</w:t>
+        <w:t>Wie gut eignen sich die API’s dafür?</w:t>
       </w:r>
     </w:p>
     <w:p>
@@ -520,37 +503,38 @@
     </w:p>
     <w:p>
       <w:r>
-        <w:t xml:space="preserve">Welche </w:t>
-      </w:r>
-      <w:proofErr w:type="spellStart"/>
-      <w:r>
-        <w:t>API’s</w:t>
-      </w:r>
-      <w:proofErr w:type="spellEnd"/>
-      <w:r>
-        <w:t xml:space="preserve"> existieren, wie werden diese Verwendet sowie eignen sich diese zur Sentiment Analyse</w:t>
-      </w:r>
-      <w:r>
-        <w:t xml:space="preserve"> sprich zur Erkennung von Meinungsbildungen</w:t>
-      </w:r>
-      <w:r>
-        <w:t xml:space="preserve">? </w:t>
+        <w:t xml:space="preserve">Welche API’s existieren, wie werden diese </w:t>
+      </w:r>
+      <w:r>
+        <w:t>v</w:t>
+      </w:r>
+      <w:r>
+        <w:t>erwendet</w:t>
+      </w:r>
+      <w:r>
+        <w:t>,</w:t>
+      </w:r>
+      <w:r>
+        <w:t xml:space="preserve"> sowie </w:t>
+      </w:r>
+      <w:r>
+        <w:t>eignen sich diese zur Sentimenta</w:t>
+      </w:r>
+      <w:r>
+        <w:t xml:space="preserve">nalyse sprich zur Erkennung von Meinungsbildungen? </w:t>
       </w:r>
     </w:p>
     <w:p>
       <w:pPr>
         <w:pStyle w:val="berschrift1"/>
       </w:pPr>
-      <w:bookmarkStart w:id="2" w:name="_Toc383453888"/>
+      <w:bookmarkStart w:id="3" w:name="_Toc383453888"/>
       <w:r>
         <w:t>Zielsetzung</w:t>
       </w:r>
-      <w:bookmarkEnd w:id="2"/>
-      <w:r>
-        <w:t xml:space="preserve"> und </w:t>
-      </w:r>
-      <w:r>
-        <w:t>Methodik</w:t>
+      <w:bookmarkEnd w:id="3"/>
+      <w:r>
+        <w:t xml:space="preserve"> und Methodik</w:t>
       </w:r>
     </w:p>
     <w:p>
@@ -558,18 +542,16 @@
         <w:t xml:space="preserve">Ziel dieser Arbeit ist, dem interessierten Leser einen </w:t>
       </w:r>
       <w:r>
-        <w:t xml:space="preserve">Einstieg in die Verwendung von „sozialen“ </w:t>
-      </w:r>
-      <w:proofErr w:type="spellStart"/>
-      <w:r>
-        <w:t>API’s</w:t>
-      </w:r>
-      <w:proofErr w:type="spellEnd"/>
-      <w:r>
-        <w:t xml:space="preserve"> zu vermitteln</w:t>
-      </w:r>
-      <w:r>
-        <w:t>, sowie in die Thematik der Sentiment Analyse</w:t>
+        <w:t>Einstieg in die Verwendung von „sozialen“ API’s zu vermitteln</w:t>
+      </w:r>
+      <w:r>
+        <w:t>, sowi</w:t>
+      </w:r>
+      <w:r>
+        <w:t>e in die Thematik der Sentimenta</w:t>
+      </w:r>
+      <w:r>
+        <w:t>nalyse</w:t>
       </w:r>
       <w:r>
         <w:t>.</w:t>
@@ -584,13 +566,19 @@
         <w:t xml:space="preserve"> auf diesen Erkenntnissen soll </w:t>
       </w:r>
       <w:r>
-        <w:t xml:space="preserve">gezeigt werden wie durch </w:t>
-      </w:r>
-      <w:r>
-        <w:t>Sentiment Analyse</w:t>
-      </w:r>
-      <w:r>
-        <w:t xml:space="preserve"> der verfügbaren Daten profitiert werden kann und welcher Mehrwert aber auch welche Risiken dadurch entstehen. Anhand von Praxis bezogenen Beispielen wird versucht die Thematik zu veranschaulichen.</w:t>
+        <w:t>gez</w:t>
+      </w:r>
+      <w:r>
+        <w:t>eigt werden wie durch Sentimenta</w:t>
+      </w:r>
+      <w:r>
+        <w:t>nalyse der verfügbaren Daten profitiert werden kann und welcher Mehrwert aber auch welche Risiken dadur</w:t>
+      </w:r>
+      <w:r>
+        <w:t>ch entstehen. Anhand von Praxis</w:t>
+      </w:r>
+      <w:r>
+        <w:t>bezogenen Beispielen wird versucht die Thematik zu veranschaulichen.</w:t>
       </w:r>
     </w:p>
     <w:p>
@@ -698,13 +686,8 @@
         </w:numPr>
       </w:pPr>
       <w:r>
-        <w:t xml:space="preserve">„soziale“ </w:t>
-      </w:r>
-      <w:proofErr w:type="spellStart"/>
-      <w:r>
-        <w:t>API’s</w:t>
-      </w:r>
-      <w:proofErr w:type="spellEnd"/>
+        <w:t>„soziale“ API’s</w:t>
+      </w:r>
     </w:p>
     <w:p>
       <w:pPr>
@@ -715,15 +698,7 @@
         </w:numPr>
       </w:pPr>
       <w:r>
-        <w:t xml:space="preserve">Übersicht </w:t>
-      </w:r>
-      <w:proofErr w:type="spellStart"/>
-      <w:r>
-        <w:t>API’s</w:t>
-      </w:r>
-      <w:proofErr w:type="spellEnd"/>
-      <w:r>
-        <w:t>, Funktionsbeschreibung</w:t>
+        <w:t>Übersicht API’s, Funktionsbeschreibung</w:t>
       </w:r>
       <w:r>
         <w:tab/>
@@ -751,141 +726,156 @@
           <w:ilvl w:val="2"/>
           <w:numId w:val="7"/>
         </w:numPr>
-      </w:pPr>
-      <w:r>
-        <w:t xml:space="preserve">Facebook / </w:t>
-      </w:r>
-      <w:r>
-        <w:t>Twitter</w:t>
-      </w:r>
-      <w:r>
+        <w:rPr>
+          <w:lang w:val="en-GB"/>
+        </w:rPr>
+      </w:pPr>
+      <w:r>
+        <w:rPr>
+          <w:lang w:val="en-GB"/>
+        </w:rPr>
+        <w:t xml:space="preserve">Facebook / Twitter / Tumblr / Foursquare / WordPress / </w:t>
+      </w:r>
+      <w:proofErr w:type="spellStart"/>
+      <w:r>
+        <w:rPr>
+          <w:lang w:val="en-GB"/>
+        </w:rPr>
+        <w:t>Disqus</w:t>
+      </w:r>
+      <w:proofErr w:type="spellEnd"/>
+      <w:r>
+        <w:rPr>
+          <w:lang w:val="en-GB"/>
+        </w:rPr>
         <w:t xml:space="preserve"> / </w:t>
       </w:r>
       <w:proofErr w:type="spellStart"/>
       <w:r>
-        <w:t>Tumblr</w:t>
+        <w:rPr>
+          <w:lang w:val="en-GB"/>
+        </w:rPr>
+        <w:t>Intensedebate</w:t>
       </w:r>
       <w:proofErr w:type="spellEnd"/>
       <w:r>
+        <w:rPr>
+          <w:lang w:val="en-GB"/>
+        </w:rPr>
         <w:t xml:space="preserve"> / </w:t>
       </w:r>
       <w:proofErr w:type="spellStart"/>
       <w:r>
-        <w:t>Foursquare</w:t>
+        <w:rPr>
+          <w:lang w:val="en-GB"/>
+        </w:rPr>
+        <w:t>Sitrion</w:t>
       </w:r>
       <w:proofErr w:type="spellEnd"/>
       <w:r>
+        <w:rPr>
+          <w:lang w:val="en-GB"/>
+        </w:rPr>
         <w:t xml:space="preserve"> / </w:t>
       </w:r>
       <w:proofErr w:type="spellStart"/>
       <w:r>
-        <w:t>WordPress</w:t>
+        <w:rPr>
+          <w:lang w:val="en-GB"/>
+        </w:rPr>
+        <w:t>bitly</w:t>
       </w:r>
       <w:proofErr w:type="spellEnd"/>
       <w:r>
+        <w:rPr>
+          <w:lang w:val="en-GB"/>
+        </w:rPr>
         <w:t xml:space="preserve"> / </w:t>
       </w:r>
       <w:proofErr w:type="spellStart"/>
       <w:r>
-        <w:t>Disqus</w:t>
+        <w:rPr>
+          <w:lang w:val="en-GB"/>
+        </w:rPr>
+        <w:t>Dailymotion</w:t>
       </w:r>
       <w:proofErr w:type="spellEnd"/>
       <w:r>
+        <w:rPr>
+          <w:lang w:val="en-GB"/>
+        </w:rPr>
+        <w:t xml:space="preserve"> / del.icio.us / </w:t>
+      </w:r>
+      <w:proofErr w:type="spellStart"/>
+      <w:r>
+        <w:rPr>
+          <w:lang w:val="en-GB"/>
+        </w:rPr>
+        <w:t>flickr</w:t>
+      </w:r>
+      <w:proofErr w:type="spellEnd"/>
+      <w:r>
+        <w:rPr>
+          <w:lang w:val="en-GB"/>
+        </w:rPr>
+        <w:t xml:space="preserve"> / google+ / Instagram / </w:t>
+      </w:r>
+      <w:proofErr w:type="spellStart"/>
+      <w:r>
+        <w:rPr>
+          <w:lang w:val="en-GB"/>
+        </w:rPr>
+        <w:t>metacafe</w:t>
+      </w:r>
+      <w:proofErr w:type="spellEnd"/>
+      <w:r>
+        <w:rPr>
+          <w:lang w:val="en-GB"/>
+        </w:rPr>
         <w:t xml:space="preserve"> / </w:t>
       </w:r>
       <w:proofErr w:type="spellStart"/>
       <w:r>
-        <w:t>Intensedebate</w:t>
+        <w:rPr>
+          <w:lang w:val="en-GB"/>
+        </w:rPr>
+        <w:t>Youtube</w:t>
       </w:r>
       <w:proofErr w:type="spellEnd"/>
       <w:r>
+        <w:rPr>
+          <w:lang w:val="en-GB"/>
+        </w:rPr>
+        <w:t xml:space="preserve"> / VK / </w:t>
+      </w:r>
+      <w:proofErr w:type="spellStart"/>
+      <w:r>
+        <w:rPr>
+          <w:lang w:val="en-GB"/>
+        </w:rPr>
+        <w:t>vimeo</w:t>
+      </w:r>
+      <w:proofErr w:type="spellEnd"/>
+      <w:r>
+        <w:rPr>
+          <w:lang w:val="en-GB"/>
+        </w:rPr>
         <w:t xml:space="preserve"> / </w:t>
       </w:r>
       <w:proofErr w:type="spellStart"/>
       <w:r>
-        <w:t>Sitrion</w:t>
+        <w:rPr>
+          <w:lang w:val="en-GB"/>
+        </w:rPr>
+        <w:t>reddit</w:t>
       </w:r>
       <w:proofErr w:type="spellEnd"/>
       <w:r>
-        <w:t xml:space="preserve"> / </w:t>
-      </w:r>
-      <w:proofErr w:type="spellStart"/>
-      <w:r>
-        <w:t>bitly</w:t>
-      </w:r>
-      <w:proofErr w:type="spellEnd"/>
-      <w:r>
-        <w:t xml:space="preserve"> / </w:t>
-      </w:r>
-      <w:proofErr w:type="spellStart"/>
-      <w:r>
-        <w:t>Dailymotion</w:t>
-      </w:r>
-      <w:proofErr w:type="spellEnd"/>
-      <w:r>
-        <w:t xml:space="preserve"> / del.icio.us / </w:t>
-      </w:r>
-      <w:proofErr w:type="spellStart"/>
-      <w:r>
-        <w:t>flickr</w:t>
-      </w:r>
-      <w:proofErr w:type="spellEnd"/>
-      <w:r>
-        <w:t xml:space="preserve"> / </w:t>
-      </w:r>
-      <w:proofErr w:type="spellStart"/>
-      <w:r>
-        <w:t>google</w:t>
-      </w:r>
-      <w:proofErr w:type="spellEnd"/>
-      <w:r>
-        <w:t xml:space="preserve">+ / </w:t>
-      </w:r>
-      <w:proofErr w:type="spellStart"/>
-      <w:r>
-        <w:t>Instagram</w:t>
-      </w:r>
-      <w:proofErr w:type="spellEnd"/>
-      <w:r>
-        <w:t xml:space="preserve"> / </w:t>
-      </w:r>
-      <w:proofErr w:type="spellStart"/>
-      <w:r>
-        <w:t>metacafe</w:t>
-      </w:r>
-      <w:proofErr w:type="spellEnd"/>
-      <w:r>
-        <w:t xml:space="preserve"> / </w:t>
-      </w:r>
-      <w:proofErr w:type="spellStart"/>
-      <w:r>
-        <w:t>Youtube</w:t>
-      </w:r>
-      <w:proofErr w:type="spellEnd"/>
-      <w:r>
-        <w:t xml:space="preserve"> / VK / </w:t>
-      </w:r>
-      <w:proofErr w:type="spellStart"/>
-      <w:r>
-        <w:t>vimeo</w:t>
-      </w:r>
-      <w:proofErr w:type="spellEnd"/>
-      <w:r>
-        <w:t xml:space="preserve"> / </w:t>
-      </w:r>
-      <w:proofErr w:type="spellStart"/>
-      <w:r>
-        <w:t>reddit</w:t>
-      </w:r>
-      <w:proofErr w:type="spellEnd"/>
-      <w:r>
-        <w:t xml:space="preserve"> </w:t>
-      </w:r>
-      <w:proofErr w:type="gramStart"/>
-      <w:r>
-        <w:t>……</w:t>
-      </w:r>
-      <w:proofErr w:type="gramEnd"/>
+        <w:rPr>
+          <w:lang w:val="en-GB"/>
+        </w:rPr>
+        <w:t xml:space="preserve"> ……</w:t>
+      </w:r>
     </w:p>
     <w:p>
       <w:pPr>
@@ -896,15 +886,7 @@
         </w:numPr>
       </w:pPr>
       <w:r>
-        <w:t xml:space="preserve">Ausgesuchte </w:t>
-      </w:r>
-      <w:proofErr w:type="spellStart"/>
-      <w:r>
-        <w:t>API’s</w:t>
-      </w:r>
-      <w:proofErr w:type="spellEnd"/>
-      <w:r>
-        <w:t xml:space="preserve"> analysiert</w:t>
+        <w:t>Ausgesuchte API’s analysiert</w:t>
       </w:r>
       <w:r>
         <w:tab/>
@@ -973,13 +955,8 @@
         </w:numPr>
       </w:pPr>
       <w:r>
-        <w:t xml:space="preserve">Beispiele zur Verwendung der </w:t>
-      </w:r>
-      <w:proofErr w:type="spellStart"/>
-      <w:r>
-        <w:t>API’s</w:t>
-      </w:r>
-      <w:proofErr w:type="spellEnd"/>
+        <w:t>Beispiele zur Verwendung der API’s</w:t>
+      </w:r>
       <w:r>
         <w:tab/>
       </w:r>
@@ -1008,16 +985,7 @@
         </w:numPr>
       </w:pPr>
       <w:r>
-        <w:t>Praxisbeispiel</w:t>
-      </w:r>
-      <w:r>
-        <w:t>e</w:t>
-      </w:r>
-      <w:r>
-        <w:t xml:space="preserve"> </w:t>
-      </w:r>
-      <w:r>
-        <w:t>Facebook</w:t>
+        <w:t>Praxisbeispiele Facebook</w:t>
       </w:r>
     </w:p>
     <w:p>
@@ -1183,21 +1151,10 @@
         </w:numPr>
       </w:pPr>
       <w:r>
-        <w:t>Praxisbeispiel</w:t>
-      </w:r>
-      <w:r>
-        <w:t xml:space="preserve"> erarbeiten Sentiment An</w:t>
-      </w:r>
-      <w:bookmarkStart w:id="3" w:name="_GoBack"/>
-      <w:bookmarkEnd w:id="3"/>
-      <w:r>
-        <w:t>alyse von Facebook live Daten.</w:t>
-      </w:r>
-      <w:r>
-        <w:tab/>
-      </w:r>
-      <w:r>
-        <w:tab/>
+        <w:t>Praxisbeispiel erarbeiten Sentiment Analyse von Facebook live Daten.</w:t>
+      </w:r>
+      <w:r>
+        <w:t xml:space="preserve"> (nur als Konzept)</w:t>
       </w:r>
       <w:r>
         <w:tab/>
@@ -1391,35 +1348,19 @@
         <w:rPr>
           <w:i/>
         </w:rPr>
-        <w:t xml:space="preserve">Die Literatur suche hat sich für mich als sehr schwierig erwiesen. Ich könnte hier die Dokumentationen der einzelnen </w:t>
-      </w:r>
-      <w:proofErr w:type="spellStart"/>
+        <w:t>Die Lit</w:t>
+      </w:r>
       <w:r>
         <w:rPr>
           <w:i/>
         </w:rPr>
-        <w:t>API’s</w:t>
-      </w:r>
-      <w:proofErr w:type="spellEnd"/>
+        <w:t>eratur</w:t>
+      </w:r>
       <w:r>
         <w:rPr>
           <w:i/>
         </w:rPr>
-        <w:t xml:space="preserve"> aufführen aber dich denke diese haben hier nichts zu suchen. Somit führe ich bezüglich den </w:t>
-      </w:r>
-      <w:proofErr w:type="spellStart"/>
-      <w:r>
-        <w:rPr>
-          <w:i/>
-        </w:rPr>
-        <w:t>API`s</w:t>
-      </w:r>
-      <w:proofErr w:type="spellEnd"/>
-      <w:r>
-        <w:rPr>
-          <w:i/>
-        </w:rPr>
-        <w:t xml:space="preserve"> </w:t>
+        <w:t xml:space="preserve">suche hat sich für mich als sehr schwierig erwiesen. Ich könnte hier die Dokumentationen der einzelnen API’s aufführen aber ich denke diese haben hier nichts zu suchen. Somit führe ich bezüglich den API`s </w:t>
       </w:r>
       <w:r>
         <w:rPr>
@@ -1449,95 +1390,36 @@
           <w:numId w:val="5"/>
         </w:numPr>
         <w:jc w:val="left"/>
-      </w:pPr>
-      <w:proofErr w:type="spellStart"/>
-      <w:r>
-        <w:t>Techniques</w:t>
-      </w:r>
-      <w:proofErr w:type="spellEnd"/>
-      <w:r>
-        <w:t xml:space="preserve"> </w:t>
-      </w:r>
-      <w:proofErr w:type="spellStart"/>
-      <w:r>
-        <w:t>and</w:t>
-      </w:r>
-      <w:proofErr w:type="spellEnd"/>
-      <w:r>
-        <w:t xml:space="preserve"> </w:t>
-      </w:r>
-      <w:proofErr w:type="spellStart"/>
-      <w:r>
-        <w:t>applications</w:t>
-      </w:r>
-      <w:proofErr w:type="spellEnd"/>
-      <w:r>
-        <w:t xml:space="preserve"> </w:t>
-      </w:r>
-      <w:proofErr w:type="spellStart"/>
-      <w:r>
-        <w:t>for</w:t>
-      </w:r>
-      <w:proofErr w:type="spellEnd"/>
-      <w:r>
-        <w:t xml:space="preserve"> </w:t>
-      </w:r>
-      <w:proofErr w:type="spellStart"/>
-      <w:r>
-        <w:t>sentiment</w:t>
-      </w:r>
-      <w:proofErr w:type="spellEnd"/>
-      <w:r>
-        <w:t xml:space="preserve"> </w:t>
-      </w:r>
-      <w:proofErr w:type="spellStart"/>
-      <w:r>
-        <w:t>analysis</w:t>
-      </w:r>
-      <w:proofErr w:type="spellEnd"/>
-      <w:r>
+        <w:rPr>
+          <w:lang w:val="en-GB"/>
+        </w:rPr>
+      </w:pPr>
+      <w:r>
+        <w:rPr>
+          <w:lang w:val="en-GB"/>
+        </w:rPr>
+        <w:t>Techniques and applications for sentiment analysis</w:t>
+      </w:r>
+      <w:r>
+        <w:rPr>
+          <w:lang w:val="en-GB"/>
+        </w:rPr>
         <w:br/>
       </w:r>
       <w:r>
         <w:rPr>
           <w:sz w:val="20"/>
           <w:u w:val="single"/>
+          <w:lang w:val="en-GB"/>
         </w:rPr>
         <w:t>R Feldman</w:t>
       </w:r>
       <w:r>
         <w:rPr>
           <w:sz w:val="20"/>
-        </w:rPr>
-        <w:t xml:space="preserve"> - Communications </w:t>
-      </w:r>
-      <w:proofErr w:type="spellStart"/>
-      <w:r>
-        <w:rPr>
-          <w:sz w:val="20"/>
-        </w:rPr>
-        <w:t>of</w:t>
-      </w:r>
-      <w:proofErr w:type="spellEnd"/>
-      <w:r>
-        <w:rPr>
-          <w:sz w:val="20"/>
-        </w:rPr>
-        <w:t xml:space="preserve"> </w:t>
-      </w:r>
-      <w:proofErr w:type="spellStart"/>
-      <w:r>
-        <w:rPr>
-          <w:sz w:val="20"/>
-        </w:rPr>
-        <w:t>the</w:t>
-      </w:r>
-      <w:proofErr w:type="spellEnd"/>
-      <w:r>
-        <w:rPr>
-          <w:sz w:val="20"/>
-        </w:rPr>
-        <w:t xml:space="preserve"> ACM, 2013 - dl.acm.org</w:t>
+          <w:lang w:val="en-GB"/>
+        </w:rPr>
+        <w:t xml:space="preserve"> - Communications of the ACM, 2013 - dl.acm.org</w:t>
       </w:r>
     </w:p>
     <w:p>
@@ -1548,65 +1430,34 @@
           <w:numId w:val="5"/>
         </w:numPr>
         <w:jc w:val="left"/>
-      </w:pPr>
-      <w:proofErr w:type="spellStart"/>
-      <w:r>
-        <w:t>Social</w:t>
-      </w:r>
-      <w:proofErr w:type="spellEnd"/>
-      <w:r>
-        <w:t xml:space="preserve"> </w:t>
-      </w:r>
-      <w:proofErr w:type="spellStart"/>
-      <w:r>
-        <w:t>network</w:t>
-      </w:r>
-      <w:proofErr w:type="spellEnd"/>
-      <w:r>
-        <w:t xml:space="preserve"> </w:t>
-      </w:r>
-      <w:proofErr w:type="spellStart"/>
-      <w:r>
-        <w:t>analysis</w:t>
-      </w:r>
-      <w:proofErr w:type="spellEnd"/>
-      <w:r>
-        <w:t xml:space="preserve">: </w:t>
-      </w:r>
-      <w:proofErr w:type="spellStart"/>
-      <w:r>
-        <w:t>Methods</w:t>
-      </w:r>
-      <w:proofErr w:type="spellEnd"/>
-      <w:r>
-        <w:t xml:space="preserve"> </w:t>
-      </w:r>
-      <w:proofErr w:type="spellStart"/>
-      <w:r>
-        <w:t>and</w:t>
-      </w:r>
-      <w:proofErr w:type="spellEnd"/>
-      <w:r>
-        <w:t xml:space="preserve"> </w:t>
-      </w:r>
-      <w:proofErr w:type="spellStart"/>
-      <w:r>
-        <w:t>applications</w:t>
-      </w:r>
-      <w:proofErr w:type="spellEnd"/>
-      <w:r>
+        <w:rPr>
+          <w:lang w:val="en-GB"/>
+        </w:rPr>
+      </w:pPr>
+      <w:r>
+        <w:rPr>
+          <w:lang w:val="en-GB"/>
+        </w:rPr>
+        <w:t>Social network analysis: Methods and applications</w:t>
+      </w:r>
+      <w:r>
+        <w:rPr>
+          <w:lang w:val="en-GB"/>
+        </w:rPr>
         <w:br/>
       </w:r>
       <w:r>
         <w:rPr>
           <w:sz w:val="20"/>
           <w:u w:val="single"/>
+          <w:lang w:val="en-GB"/>
         </w:rPr>
         <w:t>S Wasserman</w:t>
       </w:r>
       <w:r>
         <w:rPr>
           <w:sz w:val="20"/>
+          <w:lang w:val="en-GB"/>
         </w:rPr>
         <w:t xml:space="preserve"> – 1994</w:t>
       </w:r>
@@ -1621,103 +1472,35 @@
         <w:jc w:val="left"/>
         <w:rPr>
           <w:sz w:val="22"/>
-        </w:rPr>
-      </w:pPr>
-      <w:r>
-        <w:t xml:space="preserve">Sentiment </w:t>
-      </w:r>
-      <w:proofErr w:type="spellStart"/>
-      <w:r>
-        <w:t>analysis</w:t>
-      </w:r>
-      <w:proofErr w:type="spellEnd"/>
-      <w:r>
-        <w:t xml:space="preserve"> </w:t>
-      </w:r>
-      <w:proofErr w:type="spellStart"/>
-      <w:r>
-        <w:t>and</w:t>
-      </w:r>
-      <w:proofErr w:type="spellEnd"/>
-      <w:r>
-        <w:t xml:space="preserve"> </w:t>
-      </w:r>
-      <w:proofErr w:type="spellStart"/>
-      <w:r>
-        <w:t>subjectivity</w:t>
-      </w:r>
-      <w:proofErr w:type="spellEnd"/>
-      <w:r>
+          <w:lang w:val="en-GB"/>
+        </w:rPr>
+      </w:pPr>
+      <w:r>
+        <w:rPr>
+          <w:lang w:val="en-GB"/>
+        </w:rPr>
+        <w:t>Sentiment analysis and subjectivity</w:t>
+      </w:r>
+      <w:r>
+        <w:rPr>
+          <w:lang w:val="en-GB"/>
+        </w:rPr>
         <w:br/>
       </w:r>
       <w:r>
         <w:rPr>
           <w:sz w:val="20"/>
           <w:u w:val="single"/>
+          <w:lang w:val="en-GB"/>
         </w:rPr>
         <w:t>B Liu</w:t>
       </w:r>
       <w:r>
         <w:rPr>
           <w:sz w:val="20"/>
-        </w:rPr>
-        <w:t xml:space="preserve"> - Handbook </w:t>
-      </w:r>
-      <w:proofErr w:type="spellStart"/>
-      <w:r>
-        <w:rPr>
-          <w:sz w:val="20"/>
-        </w:rPr>
-        <w:t>of</w:t>
-      </w:r>
-      <w:proofErr w:type="spellEnd"/>
-      <w:r>
-        <w:rPr>
-          <w:sz w:val="20"/>
-        </w:rPr>
-        <w:t xml:space="preserve"> </w:t>
-      </w:r>
-      <w:proofErr w:type="spellStart"/>
-      <w:r>
-        <w:rPr>
-          <w:sz w:val="20"/>
-        </w:rPr>
-        <w:t>natural</w:t>
-      </w:r>
-      <w:proofErr w:type="spellEnd"/>
-      <w:r>
-        <w:rPr>
-          <w:sz w:val="20"/>
-        </w:rPr>
-        <w:t xml:space="preserve"> </w:t>
-      </w:r>
-      <w:proofErr w:type="spellStart"/>
-      <w:r>
-        <w:rPr>
-          <w:sz w:val="20"/>
-        </w:rPr>
-        <w:t>language</w:t>
-      </w:r>
-      <w:proofErr w:type="spellEnd"/>
-      <w:r>
-        <w:rPr>
-          <w:sz w:val="20"/>
-        </w:rPr>
-        <w:t xml:space="preserve"> </w:t>
-      </w:r>
-      <w:proofErr w:type="spellStart"/>
-      <w:r>
-        <w:rPr>
-          <w:sz w:val="20"/>
-        </w:rPr>
-        <w:t>processing</w:t>
-      </w:r>
-      <w:proofErr w:type="spellEnd"/>
-      <w:r>
-        <w:rPr>
-          <w:sz w:val="20"/>
-        </w:rPr>
-        <w:t>, 2010 - f3.tiera.ru</w:t>
+          <w:lang w:val="en-GB"/>
+        </w:rPr>
+        <w:t xml:space="preserve"> - Handbook of natural language processing, 2010 - f3.tiera.ru</w:t>
       </w:r>
     </w:p>
     <w:p>
@@ -1728,22 +1511,27 @@
           <w:numId w:val="5"/>
         </w:numPr>
         <w:jc w:val="left"/>
-      </w:pPr>
-      <w:proofErr w:type="spellStart"/>
-      <w:r>
-        <w:t>Automatic</w:t>
-      </w:r>
-      <w:proofErr w:type="spellEnd"/>
-      <w:r>
-        <w:t xml:space="preserve"> Sentiment Analysis in On-line Text.</w:t>
-      </w:r>
-      <w:r>
+        <w:rPr>
+          <w:lang w:val="en-GB"/>
+        </w:rPr>
+      </w:pPr>
+      <w:r>
+        <w:rPr>
+          <w:lang w:val="en-GB"/>
+        </w:rPr>
+        <w:t>Automatic Sentiment Analysis in On-line Text.</w:t>
+      </w:r>
+      <w:r>
+        <w:rPr>
+          <w:lang w:val="en-GB"/>
+        </w:rPr>
         <w:br/>
       </w:r>
       <w:r>
         <w:rPr>
           <w:sz w:val="20"/>
           <w:u w:val="single"/>
+          <w:lang w:val="en-GB"/>
         </w:rPr>
         <w:t xml:space="preserve">E </w:t>
       </w:r>
@@ -1752,6 +1540,7 @@
         <w:rPr>
           <w:sz w:val="20"/>
           <w:u w:val="single"/>
+          <w:lang w:val="en-GB"/>
         </w:rPr>
         <w:t>Boiy</w:t>
       </w:r>
@@ -1760,55 +1549,94 @@
         <w:rPr>
           <w:sz w:val="20"/>
           <w:u w:val="single"/>
-        </w:rPr>
-        <w:t xml:space="preserve">, P </w:t>
+          <w:lang w:val="en-GB"/>
+        </w:rPr>
+        <w:t xml:space="preserve">, P Hens, K </w:t>
       </w:r>
       <w:proofErr w:type="spellStart"/>
       <w:r>
         <w:rPr>
           <w:sz w:val="20"/>
           <w:u w:val="single"/>
-        </w:rPr>
-        <w:t>Hens</w:t>
+          <w:lang w:val="en-GB"/>
+        </w:rPr>
+        <w:t>Deschacht</w:t>
       </w:r>
       <w:proofErr w:type="spellEnd"/>
       <w:r>
         <w:rPr>
           <w:sz w:val="20"/>
           <w:u w:val="single"/>
-        </w:rPr>
-        <w:t xml:space="preserve">, K </w:t>
+          <w:lang w:val="en-GB"/>
+        </w:rPr>
+        <w:t xml:space="preserve">, MF </w:t>
       </w:r>
       <w:proofErr w:type="spellStart"/>
       <w:r>
         <w:rPr>
           <w:sz w:val="20"/>
           <w:u w:val="single"/>
-        </w:rPr>
-        <w:t>Deschacht</w:t>
+          <w:lang w:val="en-GB"/>
+        </w:rPr>
+        <w:t>Moens</w:t>
       </w:r>
       <w:proofErr w:type="spellEnd"/>
+      <w:r>
+        <w:rPr>
+          <w:sz w:val="20"/>
+          <w:lang w:val="en-GB"/>
+        </w:rPr>
+        <w:t xml:space="preserve"> - ELPUB, 2007 - law.kuleuven.be</w:t>
+      </w:r>
+    </w:p>
+    <w:p>
+      <w:pPr>
+        <w:pStyle w:val="Listenabsatz"/>
+        <w:numPr>
+          <w:ilvl w:val="0"/>
+          <w:numId w:val="5"/>
+        </w:numPr>
+        <w:jc w:val="left"/>
+        <w:rPr>
+          <w:lang w:val="en-GB"/>
+        </w:rPr>
+      </w:pPr>
+      <w:r>
+        <w:rPr>
+          <w:lang w:val="en-GB"/>
+        </w:rPr>
+        <w:t>Twitter as a Corpus for Sentiment Analysis and Opinion Mining</w:t>
+      </w:r>
+      <w:r>
+        <w:rPr>
+          <w:lang w:val="en-GB"/>
+        </w:rPr>
+        <w:br/>
+      </w:r>
       <w:r>
         <w:rPr>
           <w:sz w:val="20"/>
           <w:u w:val="single"/>
-        </w:rPr>
-        <w:t xml:space="preserve">, MF </w:t>
+          <w:lang w:val="en-GB"/>
+        </w:rPr>
+        <w:t xml:space="preserve">A Pak, P </w:t>
       </w:r>
       <w:proofErr w:type="spellStart"/>
       <w:r>
         <w:rPr>
           <w:sz w:val="20"/>
           <w:u w:val="single"/>
-        </w:rPr>
-        <w:t>Moens</w:t>
+          <w:lang w:val="en-GB"/>
+        </w:rPr>
+        <w:t>Paroubek</w:t>
       </w:r>
       <w:proofErr w:type="spellEnd"/>
       <w:r>
         <w:rPr>
           <w:sz w:val="20"/>
-        </w:rPr>
-        <w:t xml:space="preserve"> - ELPUB, 2007 - law.kuleuven.be</w:t>
+          <w:lang w:val="en-GB"/>
+        </w:rPr>
+        <w:t xml:space="preserve"> - LREC, 2010</w:t>
       </w:r>
     </w:p>
     <w:p>
@@ -1821,33 +1649,15 @@
         <w:jc w:val="left"/>
       </w:pPr>
       <w:r>
-        <w:t xml:space="preserve">Twitter </w:t>
-      </w:r>
-      <w:proofErr w:type="spellStart"/>
-      <w:r>
-        <w:t>as</w:t>
-      </w:r>
-      <w:proofErr w:type="spellEnd"/>
-      <w:r>
-        <w:t xml:space="preserve"> a Corpus </w:t>
-      </w:r>
-      <w:proofErr w:type="spellStart"/>
-      <w:r>
-        <w:t>for</w:t>
-      </w:r>
-      <w:proofErr w:type="spellEnd"/>
-      <w:r>
-        <w:t xml:space="preserve"> Sentiment Analysis </w:t>
-      </w:r>
-      <w:proofErr w:type="spellStart"/>
-      <w:r>
-        <w:t>and</w:t>
-      </w:r>
-      <w:proofErr w:type="spellEnd"/>
-      <w:r>
-        <w:t xml:space="preserve"> Opinion Mining</w:t>
-      </w:r>
-      <w:r>
+        <w:rPr>
+          <w:lang w:val="en-GB"/>
+        </w:rPr>
+        <w:t>Twitter sentiment analysis: The good the bad and the omg!</w:t>
+      </w:r>
+      <w:r>
+        <w:rPr>
+          <w:lang w:val="en-GB"/>
+        </w:rPr>
         <w:br/>
       </w:r>
       <w:r>
@@ -1855,7 +1665,7 @@
           <w:sz w:val="20"/>
           <w:u w:val="single"/>
         </w:rPr>
-        <w:t xml:space="preserve">A Pak, P </w:t>
+        <w:t xml:space="preserve">E </w:t>
       </w:r>
       <w:proofErr w:type="spellStart"/>
       <w:r>
@@ -1863,14 +1673,21 @@
           <w:sz w:val="20"/>
           <w:u w:val="single"/>
         </w:rPr>
-        <w:t>Paroubek</w:t>
+        <w:t>Kouloumpis</w:t>
       </w:r>
       <w:proofErr w:type="spellEnd"/>
       <w:r>
         <w:rPr>
           <w:sz w:val="20"/>
-        </w:rPr>
-        <w:t xml:space="preserve"> - LREC, 2010</w:t>
+          <w:u w:val="single"/>
+        </w:rPr>
+        <w:t>, T Wilson, J Moore</w:t>
+      </w:r>
+      <w:r>
+        <w:rPr>
+          <w:sz w:val="20"/>
+        </w:rPr>
+        <w:t xml:space="preserve"> - ICWSM, 2011 - aaai.org</w:t>
       </w:r>
     </w:p>
     <w:p>
@@ -1881,105 +1698,130 @@
           <w:numId w:val="5"/>
         </w:numPr>
         <w:jc w:val="left"/>
-      </w:pPr>
-      <w:r>
-        <w:t xml:space="preserve">Twitter </w:t>
-      </w:r>
-      <w:proofErr w:type="spellStart"/>
-      <w:r>
-        <w:t>sentiment</w:t>
-      </w:r>
-      <w:proofErr w:type="spellEnd"/>
-      <w:r>
-        <w:t xml:space="preserve"> </w:t>
-      </w:r>
-      <w:proofErr w:type="spellStart"/>
-      <w:r>
-        <w:t>analysis</w:t>
-      </w:r>
-      <w:proofErr w:type="spellEnd"/>
-      <w:r>
-        <w:t xml:space="preserve">: The </w:t>
-      </w:r>
-      <w:proofErr w:type="spellStart"/>
-      <w:r>
-        <w:t>good</w:t>
-      </w:r>
-      <w:proofErr w:type="spellEnd"/>
-      <w:r>
-        <w:t xml:space="preserve"> </w:t>
-      </w:r>
-      <w:proofErr w:type="spellStart"/>
-      <w:r>
-        <w:t>the</w:t>
-      </w:r>
-      <w:proofErr w:type="spellEnd"/>
-      <w:r>
-        <w:t xml:space="preserve"> </w:t>
-      </w:r>
-      <w:proofErr w:type="spellStart"/>
-      <w:r>
-        <w:t>bad</w:t>
-      </w:r>
-      <w:proofErr w:type="spellEnd"/>
-      <w:r>
-        <w:t xml:space="preserve"> </w:t>
-      </w:r>
-      <w:proofErr w:type="spellStart"/>
-      <w:r>
-        <w:t>and</w:t>
-      </w:r>
-      <w:proofErr w:type="spellEnd"/>
-      <w:r>
-        <w:t xml:space="preserve"> </w:t>
-      </w:r>
-      <w:proofErr w:type="spellStart"/>
-      <w:r>
-        <w:t>the</w:t>
-      </w:r>
-      <w:proofErr w:type="spellEnd"/>
-      <w:r>
-        <w:t xml:space="preserve"> </w:t>
-      </w:r>
-      <w:proofErr w:type="spellStart"/>
-      <w:r>
-        <w:t>omg</w:t>
-      </w:r>
-      <w:proofErr w:type="spellEnd"/>
-      <w:r>
-        <w:t>!</w:t>
-      </w:r>
-      <w:r>
+        <w:rPr>
+          <w:lang w:val="en-GB"/>
+        </w:rPr>
+      </w:pPr>
+      <w:r>
+        <w:rPr>
+          <w:lang w:val="en-GB"/>
+        </w:rPr>
+        <w:t>Sentiment analysis and opinion mining</w:t>
+      </w:r>
+      <w:r>
+        <w:rPr>
+          <w:lang w:val="en-GB"/>
+        </w:rPr>
         <w:br/>
       </w:r>
       <w:r>
         <w:rPr>
           <w:sz w:val="20"/>
           <w:u w:val="single"/>
-        </w:rPr>
-        <w:t xml:space="preserve">E </w:t>
-      </w:r>
-      <w:proofErr w:type="spellStart"/>
+          <w:lang w:val="en-GB"/>
+        </w:rPr>
+        <w:t>B Liu</w:t>
+      </w:r>
+      <w:r>
+        <w:rPr>
+          <w:sz w:val="20"/>
+          <w:lang w:val="en-GB"/>
+        </w:rPr>
+        <w:t xml:space="preserve"> - Synthesis Lectures on Human Language Technologies, 2012 - morganclaypool.com</w:t>
+      </w:r>
+    </w:p>
+    <w:p>
+      <w:pPr>
+        <w:pStyle w:val="Listenabsatz"/>
+        <w:numPr>
+          <w:ilvl w:val="0"/>
+          <w:numId w:val="5"/>
+        </w:numPr>
+        <w:jc w:val="left"/>
+        <w:rPr>
+          <w:lang w:val="en-GB"/>
+        </w:rPr>
+      </w:pPr>
+      <w:r>
+        <w:rPr>
+          <w:lang w:val="en-GB"/>
+        </w:rPr>
+        <w:t>A survey of opinion mining and sentiment analysis</w:t>
+      </w:r>
+      <w:r>
+        <w:rPr>
+          <w:lang w:val="en-GB"/>
+        </w:rPr>
+        <w:br/>
+      </w:r>
       <w:r>
         <w:rPr>
           <w:sz w:val="20"/>
           <w:u w:val="single"/>
-        </w:rPr>
-        <w:t>Kouloumpis</w:t>
+          <w:lang w:val="en-GB"/>
+        </w:rPr>
+        <w:t>B Liu, L Zhang</w:t>
+      </w:r>
+      <w:r>
+        <w:rPr>
+          <w:sz w:val="20"/>
+          <w:lang w:val="en-GB"/>
+        </w:rPr>
+        <w:t xml:space="preserve"> - Mining Text Data, 2012 – Springer</w:t>
+      </w:r>
+    </w:p>
+    <w:p>
+      <w:pPr>
+        <w:pStyle w:val="Listenabsatz"/>
+        <w:numPr>
+          <w:ilvl w:val="0"/>
+          <w:numId w:val="5"/>
+        </w:numPr>
+        <w:jc w:val="left"/>
+        <w:rPr>
+          <w:lang w:val="en-GB"/>
+        </w:rPr>
+      </w:pPr>
+      <w:r>
+        <w:rPr>
+          <w:lang w:val="en-GB"/>
+        </w:rPr>
+        <w:t xml:space="preserve">Mining the Social Web: Data Mining Facebook, Twitter, LinkedIn, Google+, </w:t>
+      </w:r>
+      <w:proofErr w:type="spellStart"/>
+      <w:r>
+        <w:rPr>
+          <w:lang w:val="en-GB"/>
+        </w:rPr>
+        <w:t>GitHub</w:t>
       </w:r>
       <w:proofErr w:type="spellEnd"/>
+      <w:r>
+        <w:rPr>
+          <w:lang w:val="en-GB"/>
+        </w:rPr>
+        <w:t>, and More</w:t>
+      </w:r>
+      <w:r>
+        <w:rPr>
+          <w:lang w:val="en-GB"/>
+        </w:rPr>
+        <w:br/>
+      </w:r>
       <w:r>
         <w:rPr>
           <w:sz w:val="20"/>
           <w:u w:val="single"/>
-        </w:rPr>
-        <w:t>, T Wilson, J Moore</w:t>
+          <w:lang w:val="en-GB"/>
+        </w:rPr>
+        <w:t>MA Russell</w:t>
       </w:r>
       <w:r>
         <w:rPr>
           <w:sz w:val="20"/>
-        </w:rPr>
-        <w:t xml:space="preserve"> - ICWSM, 2011 - aaai.org</w:t>
+          <w:lang w:val="en-GB"/>
+        </w:rPr>
+        <w:t xml:space="preserve"> - 2013 </w:t>
       </w:r>
     </w:p>
     <w:p>
@@ -1990,288 +1832,36 @@
           <w:numId w:val="5"/>
         </w:numPr>
         <w:jc w:val="left"/>
-      </w:pPr>
-      <w:r>
-        <w:t xml:space="preserve">Sentiment </w:t>
-      </w:r>
-      <w:proofErr w:type="spellStart"/>
-      <w:r>
-        <w:t>analysis</w:t>
-      </w:r>
-      <w:proofErr w:type="spellEnd"/>
-      <w:r>
-        <w:t xml:space="preserve"> </w:t>
-      </w:r>
-      <w:proofErr w:type="spellStart"/>
-      <w:r>
-        <w:t>and</w:t>
-      </w:r>
-      <w:proofErr w:type="spellEnd"/>
-      <w:r>
-        <w:t xml:space="preserve"> </w:t>
-      </w:r>
-      <w:proofErr w:type="spellStart"/>
-      <w:r>
-        <w:t>opinion</w:t>
-      </w:r>
-      <w:proofErr w:type="spellEnd"/>
-      <w:r>
-        <w:t xml:space="preserve"> </w:t>
-      </w:r>
-      <w:proofErr w:type="spellStart"/>
-      <w:r>
-        <w:t>mining</w:t>
-      </w:r>
-      <w:proofErr w:type="spellEnd"/>
-      <w:r>
+        <w:rPr>
+          <w:lang w:val="en-GB"/>
+        </w:rPr>
+      </w:pPr>
+      <w:r>
+        <w:rPr>
+          <w:lang w:val="en-GB"/>
+        </w:rPr>
+        <w:t>A comparison of on and offline networks through the Facebook API</w:t>
+      </w:r>
+      <w:r>
+        <w:rPr>
+          <w:lang w:val="en-GB"/>
+        </w:rPr>
         <w:br/>
       </w:r>
       <w:r>
         <w:rPr>
           <w:sz w:val="20"/>
           <w:u w:val="single"/>
-        </w:rPr>
-        <w:t>B Liu</w:t>
+          <w:lang w:val="en-GB"/>
+        </w:rPr>
+        <w:t>B Hogan</w:t>
       </w:r>
       <w:r>
         <w:rPr>
           <w:sz w:val="20"/>
-        </w:rPr>
-        <w:t xml:space="preserve"> - Synthesis Lectures on Human Language Technologies, 2012 - morganclaypool.com</w:t>
-      </w:r>
-    </w:p>
-    <w:p>
-      <w:pPr>
-        <w:pStyle w:val="Listenabsatz"/>
-        <w:numPr>
-          <w:ilvl w:val="0"/>
-          <w:numId w:val="5"/>
-        </w:numPr>
-        <w:jc w:val="left"/>
-      </w:pPr>
-      <w:r>
-        <w:t xml:space="preserve">A </w:t>
-      </w:r>
-      <w:proofErr w:type="spellStart"/>
-      <w:r>
-        <w:t>survey</w:t>
-      </w:r>
-      <w:proofErr w:type="spellEnd"/>
-      <w:r>
-        <w:t xml:space="preserve"> </w:t>
-      </w:r>
-      <w:proofErr w:type="spellStart"/>
-      <w:r>
-        <w:t>of</w:t>
-      </w:r>
-      <w:proofErr w:type="spellEnd"/>
-      <w:r>
-        <w:t xml:space="preserve"> </w:t>
-      </w:r>
-      <w:proofErr w:type="spellStart"/>
-      <w:r>
-        <w:t>opinion</w:t>
-      </w:r>
-      <w:proofErr w:type="spellEnd"/>
-      <w:r>
-        <w:t xml:space="preserve"> </w:t>
-      </w:r>
-      <w:proofErr w:type="spellStart"/>
-      <w:r>
-        <w:t>mining</w:t>
-      </w:r>
-      <w:proofErr w:type="spellEnd"/>
-      <w:r>
-        <w:t xml:space="preserve"> </w:t>
-      </w:r>
-      <w:proofErr w:type="spellStart"/>
-      <w:r>
-        <w:t>and</w:t>
-      </w:r>
-      <w:proofErr w:type="spellEnd"/>
-      <w:r>
-        <w:t xml:space="preserve"> </w:t>
-      </w:r>
-      <w:proofErr w:type="spellStart"/>
-      <w:r>
-        <w:t>sentiment</w:t>
-      </w:r>
-      <w:proofErr w:type="spellEnd"/>
-      <w:r>
-        <w:t xml:space="preserve"> </w:t>
-      </w:r>
-      <w:proofErr w:type="spellStart"/>
-      <w:r>
-        <w:t>analysis</w:t>
-      </w:r>
-      <w:proofErr w:type="spellEnd"/>
-      <w:r>
-        <w:br/>
-      </w:r>
-      <w:r>
-        <w:rPr>
-          <w:sz w:val="20"/>
-          <w:u w:val="single"/>
-        </w:rPr>
-        <w:t>B Liu, L Zhang</w:t>
-      </w:r>
-      <w:r>
-        <w:rPr>
-          <w:sz w:val="20"/>
-        </w:rPr>
-        <w:t xml:space="preserve"> - Mining Text Data, 2012 – Springer</w:t>
-      </w:r>
-    </w:p>
-    <w:p>
-      <w:pPr>
-        <w:pStyle w:val="Listenabsatz"/>
-        <w:numPr>
-          <w:ilvl w:val="0"/>
-          <w:numId w:val="5"/>
-        </w:numPr>
-        <w:jc w:val="left"/>
-      </w:pPr>
-      <w:r>
-        <w:t xml:space="preserve">Mining </w:t>
-      </w:r>
-      <w:proofErr w:type="spellStart"/>
-      <w:r>
-        <w:t>the</w:t>
-      </w:r>
-      <w:proofErr w:type="spellEnd"/>
-      <w:r>
-        <w:t xml:space="preserve"> </w:t>
-      </w:r>
-      <w:proofErr w:type="spellStart"/>
-      <w:r>
-        <w:t>Social</w:t>
-      </w:r>
-      <w:proofErr w:type="spellEnd"/>
-      <w:r>
-        <w:t xml:space="preserve"> Web: Data Mining Facebook, Twitter, LinkedIn, Google+, </w:t>
-      </w:r>
-      <w:proofErr w:type="spellStart"/>
-      <w:r>
-        <w:t>GitHub</w:t>
-      </w:r>
-      <w:proofErr w:type="spellEnd"/>
-      <w:r>
-        <w:t xml:space="preserve">, </w:t>
-      </w:r>
-      <w:proofErr w:type="spellStart"/>
-      <w:r>
-        <w:t>and</w:t>
-      </w:r>
-      <w:proofErr w:type="spellEnd"/>
-      <w:r>
-        <w:t xml:space="preserve"> More</w:t>
-      </w:r>
-      <w:r>
-        <w:br/>
-      </w:r>
-      <w:r>
-        <w:rPr>
-          <w:sz w:val="20"/>
-          <w:u w:val="single"/>
-        </w:rPr>
-        <w:t>MA Russell</w:t>
-      </w:r>
-      <w:r>
-        <w:rPr>
-          <w:sz w:val="20"/>
-        </w:rPr>
-        <w:t xml:space="preserve"> - 2013 </w:t>
-      </w:r>
-    </w:p>
-    <w:p>
-      <w:pPr>
-        <w:pStyle w:val="Listenabsatz"/>
-        <w:numPr>
-          <w:ilvl w:val="0"/>
-          <w:numId w:val="5"/>
-        </w:numPr>
-        <w:jc w:val="left"/>
-      </w:pPr>
-      <w:r>
-        <w:t xml:space="preserve">A </w:t>
-      </w:r>
-      <w:proofErr w:type="spellStart"/>
-      <w:r>
-        <w:t>comparison</w:t>
-      </w:r>
-      <w:proofErr w:type="spellEnd"/>
-      <w:r>
-        <w:t xml:space="preserve"> </w:t>
-      </w:r>
-      <w:proofErr w:type="spellStart"/>
-      <w:r>
-        <w:t>of</w:t>
-      </w:r>
-      <w:proofErr w:type="spellEnd"/>
-      <w:r>
-        <w:t xml:space="preserve"> on </w:t>
-      </w:r>
-      <w:proofErr w:type="spellStart"/>
-      <w:r>
-        <w:t>and</w:t>
-      </w:r>
-      <w:proofErr w:type="spellEnd"/>
-      <w:r>
-        <w:t xml:space="preserve"> offline </w:t>
-      </w:r>
-      <w:proofErr w:type="spellStart"/>
-      <w:r>
-        <w:t>networks</w:t>
-      </w:r>
-      <w:proofErr w:type="spellEnd"/>
-      <w:r>
-        <w:t xml:space="preserve"> </w:t>
-      </w:r>
-      <w:proofErr w:type="spellStart"/>
-      <w:r>
-        <w:t>through</w:t>
-      </w:r>
-      <w:proofErr w:type="spellEnd"/>
-      <w:r>
-        <w:t xml:space="preserve"> </w:t>
-      </w:r>
-      <w:proofErr w:type="spellStart"/>
-      <w:r>
-        <w:t>the</w:t>
-      </w:r>
-      <w:proofErr w:type="spellEnd"/>
-      <w:r>
-        <w:t xml:space="preserve"> Facebook API</w:t>
-      </w:r>
-      <w:r>
-        <w:br/>
-      </w:r>
-      <w:r>
-        <w:rPr>
-          <w:sz w:val="20"/>
-          <w:u w:val="single"/>
-        </w:rPr>
-        <w:t>B Hogan</w:t>
-      </w:r>
-      <w:r>
-        <w:rPr>
-          <w:sz w:val="20"/>
-        </w:rPr>
-        <w:t xml:space="preserve"> - </w:t>
-      </w:r>
-      <w:proofErr w:type="spellStart"/>
-      <w:r>
-        <w:rPr>
-          <w:sz w:val="20"/>
-        </w:rPr>
-        <w:t>Available</w:t>
-      </w:r>
-      <w:proofErr w:type="spellEnd"/>
-      <w:r>
-        <w:rPr>
-          <w:sz w:val="20"/>
-        </w:rPr>
-        <w:t xml:space="preserve"> at SSRN 1331029, 2008 - papers.ssrn.com</w:t>
+          <w:lang w:val="en-GB"/>
+        </w:rPr>
+        <w:t xml:space="preserve"> - Available at SSRN 1331029, 2008 - papers.ssrn.com</w:t>
       </w:r>
     </w:p>
     <w:sectPr>
@@ -2320,6 +1910,7 @@
         <w:docPartUnique/>
       </w:docPartObj>
     </w:sdtPr>
+    <w:sdtEndPr/>
     <w:sdtContent>
       <w:p>
         <w:pPr>
@@ -2810,16 +2401,16 @@
   </w:abstractNum>
   <w:abstractNum w:abstractNumId="4">
     <w:nsid w:val="288661D3"/>
-    <w:multiLevelType w:val="hybridMultilevel"/>
-    <w:tmpl w:val="2ED4D9BC"/>
-    <w:lvl w:ilvl="0" w:tplc="3E826DAC">
+    <w:multiLevelType w:val="multilevel"/>
+    <w:tmpl w:val="8BAE2CA2"/>
+    <w:lvl w:ilvl="0">
       <w:start w:val="1"/>
       <w:numFmt w:val="decimal"/>
       <w:pStyle w:val="berschrift1"/>
       <w:lvlText w:val="%1"/>
       <w:lvlJc w:val="left"/>
       <w:pPr>
-        <w:ind w:left="720" w:hanging="360"/>
+        <w:ind w:left="432" w:hanging="432"/>
       </w:pPr>
       <w:rPr>
         <w:rFonts w:ascii="Times New Roman" w:hAnsi="Times New Roman" w:cs="Times New Roman"/>
@@ -2879,76 +2470,84 @@
         <w14:cntxtAlts w14:val="0"/>
       </w:rPr>
     </w:lvl>
-    <w:lvl w:ilvl="1" w:tplc="0C070019" w:tentative="1">
-      <w:start w:val="1"/>
-      <w:numFmt w:val="lowerLetter"/>
-      <w:lvlText w:val="%2."/>
-      <w:lvlJc w:val="left"/>
-      <w:pPr>
-        <w:ind w:left="1440" w:hanging="360"/>
-      </w:pPr>
-    </w:lvl>
-    <w:lvl w:ilvl="2" w:tplc="0C07001B" w:tentative="1">
-      <w:start w:val="1"/>
-      <w:numFmt w:val="lowerRoman"/>
-      <w:lvlText w:val="%3."/>
-      <w:lvlJc w:val="right"/>
-      <w:pPr>
-        <w:ind w:left="2160" w:hanging="180"/>
-      </w:pPr>
-    </w:lvl>
-    <w:lvl w:ilvl="3" w:tplc="0C07000F" w:tentative="1">
+    <w:lvl w:ilvl="1">
       <w:start w:val="1"/>
       <w:numFmt w:val="decimal"/>
-      <w:lvlText w:val="%4."/>
-      <w:lvlJc w:val="left"/>
-      <w:pPr>
-        <w:ind w:left="2880" w:hanging="360"/>
-      </w:pPr>
-    </w:lvl>
-    <w:lvl w:ilvl="4" w:tplc="0C070019" w:tentative="1">
-      <w:start w:val="1"/>
-      <w:numFmt w:val="lowerLetter"/>
-      <w:lvlText w:val="%5."/>
-      <w:lvlJc w:val="left"/>
-      <w:pPr>
-        <w:ind w:left="3600" w:hanging="360"/>
-      </w:pPr>
-    </w:lvl>
-    <w:lvl w:ilvl="5" w:tplc="0C07001B" w:tentative="1">
-      <w:start w:val="1"/>
-      <w:numFmt w:val="lowerRoman"/>
-      <w:lvlText w:val="%6."/>
-      <w:lvlJc w:val="right"/>
-      <w:pPr>
-        <w:ind w:left="4320" w:hanging="180"/>
-      </w:pPr>
-    </w:lvl>
-    <w:lvl w:ilvl="6" w:tplc="0C07000F" w:tentative="1">
+      <w:pStyle w:val="berschrift2"/>
+      <w:lvlText w:val="%1.%2"/>
+      <w:lvlJc w:val="left"/>
+      <w:pPr>
+        <w:ind w:left="576" w:hanging="576"/>
+      </w:pPr>
+    </w:lvl>
+    <w:lvl w:ilvl="2">
       <w:start w:val="1"/>
       <w:numFmt w:val="decimal"/>
-      <w:lvlText w:val="%7."/>
-      <w:lvlJc w:val="left"/>
-      <w:pPr>
-        <w:ind w:left="5040" w:hanging="360"/>
-      </w:pPr>
-    </w:lvl>
-    <w:lvl w:ilvl="7" w:tplc="0C070019" w:tentative="1">
-      <w:start w:val="1"/>
-      <w:numFmt w:val="lowerLetter"/>
-      <w:lvlText w:val="%8."/>
-      <w:lvlJc w:val="left"/>
-      <w:pPr>
-        <w:ind w:left="5760" w:hanging="360"/>
-      </w:pPr>
-    </w:lvl>
-    <w:lvl w:ilvl="8" w:tplc="0C07001B" w:tentative="1">
-      <w:start w:val="1"/>
-      <w:numFmt w:val="lowerRoman"/>
-      <w:lvlText w:val="%9."/>
-      <w:lvlJc w:val="right"/>
-      <w:pPr>
-        <w:ind w:left="6480" w:hanging="180"/>
+      <w:pStyle w:val="berschrift3"/>
+      <w:lvlText w:val="%1.%2.%3"/>
+      <w:lvlJc w:val="left"/>
+      <w:pPr>
+        <w:ind w:left="720" w:hanging="720"/>
+      </w:pPr>
+    </w:lvl>
+    <w:lvl w:ilvl="3">
+      <w:start w:val="1"/>
+      <w:numFmt w:val="decimal"/>
+      <w:pStyle w:val="berschrift4"/>
+      <w:lvlText w:val="%1.%2.%3.%4"/>
+      <w:lvlJc w:val="left"/>
+      <w:pPr>
+        <w:ind w:left="864" w:hanging="864"/>
+      </w:pPr>
+    </w:lvl>
+    <w:lvl w:ilvl="4">
+      <w:start w:val="1"/>
+      <w:numFmt w:val="decimal"/>
+      <w:pStyle w:val="berschrift5"/>
+      <w:lvlText w:val="%1.%2.%3.%4.%5"/>
+      <w:lvlJc w:val="left"/>
+      <w:pPr>
+        <w:ind w:left="1008" w:hanging="1008"/>
+      </w:pPr>
+    </w:lvl>
+    <w:lvl w:ilvl="5">
+      <w:start w:val="1"/>
+      <w:numFmt w:val="decimal"/>
+      <w:pStyle w:val="berschrift6"/>
+      <w:lvlText w:val="%1.%2.%3.%4.%5.%6"/>
+      <w:lvlJc w:val="left"/>
+      <w:pPr>
+        <w:ind w:left="1152" w:hanging="1152"/>
+      </w:pPr>
+    </w:lvl>
+    <w:lvl w:ilvl="6">
+      <w:start w:val="1"/>
+      <w:numFmt w:val="decimal"/>
+      <w:pStyle w:val="berschrift7"/>
+      <w:lvlText w:val="%1.%2.%3.%4.%5.%6.%7"/>
+      <w:lvlJc w:val="left"/>
+      <w:pPr>
+        <w:ind w:left="1296" w:hanging="1296"/>
+      </w:pPr>
+    </w:lvl>
+    <w:lvl w:ilvl="7">
+      <w:start w:val="1"/>
+      <w:numFmt w:val="decimal"/>
+      <w:pStyle w:val="berschrift8"/>
+      <w:lvlText w:val="%1.%2.%3.%4.%5.%6.%7.%8"/>
+      <w:lvlJc w:val="left"/>
+      <w:pPr>
+        <w:ind w:left="1440" w:hanging="1440"/>
+      </w:pPr>
+    </w:lvl>
+    <w:lvl w:ilvl="8">
+      <w:start w:val="1"/>
+      <w:numFmt w:val="decimal"/>
+      <w:pStyle w:val="berschrift9"/>
+      <w:lvlText w:val="%1.%2.%3.%4.%5.%6.%7.%8.%9"/>
+      <w:lvlJc w:val="left"/>
+      <w:pPr>
+        <w:ind w:left="1584" w:hanging="1584"/>
       </w:pPr>
     </w:lvl>
   </w:abstractNum>
@@ -3503,6 +3102,10 @@
     <w:pPr>
       <w:keepNext/>
       <w:keepLines/>
+      <w:numPr>
+        <w:ilvl w:val="1"/>
+        <w:numId w:val="1"/>
+      </w:numPr>
       <w:spacing w:before="160" w:after="40" w:line="240" w:lineRule="auto"/>
       <w:jc w:val="center"/>
       <w:outlineLvl w:val="1"/>
@@ -3526,6 +3129,10 @@
     <w:pPr>
       <w:keepNext/>
       <w:keepLines/>
+      <w:numPr>
+        <w:ilvl w:val="2"/>
+        <w:numId w:val="1"/>
+      </w:numPr>
       <w:spacing w:before="160" w:after="0" w:line="240" w:lineRule="auto"/>
       <w:outlineLvl w:val="2"/>
     </w:pPr>
@@ -3548,6 +3155,10 @@
     <w:pPr>
       <w:keepNext/>
       <w:keepLines/>
+      <w:numPr>
+        <w:ilvl w:val="3"/>
+        <w:numId w:val="1"/>
+      </w:numPr>
       <w:spacing w:before="80" w:after="0"/>
       <w:outlineLvl w:val="3"/>
     </w:pPr>
@@ -3572,6 +3183,10 @@
     <w:pPr>
       <w:keepNext/>
       <w:keepLines/>
+      <w:numPr>
+        <w:ilvl w:val="4"/>
+        <w:numId w:val="1"/>
+      </w:numPr>
       <w:spacing w:before="40" w:after="0"/>
       <w:outlineLvl w:val="4"/>
     </w:pPr>
@@ -3594,6 +3209,10 @@
     <w:pPr>
       <w:keepNext/>
       <w:keepLines/>
+      <w:numPr>
+        <w:ilvl w:val="5"/>
+        <w:numId w:val="1"/>
+      </w:numPr>
       <w:spacing w:before="40" w:after="0"/>
       <w:outlineLvl w:val="5"/>
     </w:pPr>
@@ -3618,6 +3237,10 @@
     <w:pPr>
       <w:keepNext/>
       <w:keepLines/>
+      <w:numPr>
+        <w:ilvl w:val="6"/>
+        <w:numId w:val="1"/>
+      </w:numPr>
       <w:spacing w:before="40" w:after="0"/>
       <w:outlineLvl w:val="6"/>
     </w:pPr>
@@ -3639,6 +3262,10 @@
     <w:pPr>
       <w:keepNext/>
       <w:keepLines/>
+      <w:numPr>
+        <w:ilvl w:val="7"/>
+        <w:numId w:val="1"/>
+      </w:numPr>
       <w:spacing w:before="40" w:after="0"/>
       <w:outlineLvl w:val="7"/>
     </w:pPr>
@@ -3663,6 +3290,10 @@
     <w:pPr>
       <w:keepNext/>
       <w:keepLines/>
+      <w:numPr>
+        <w:ilvl w:val="8"/>
+        <w:numId w:val="1"/>
+      </w:numPr>
       <w:spacing w:before="40" w:after="0"/>
       <w:outlineLvl w:val="8"/>
     </w:pPr>
@@ -4220,540 +3851,6 @@
     </w:pPr>
   </w:style>
 </w:styles>
-</file>
-
-<file path=word/glossary/document.xml><?xml version="1.0" encoding="utf-8"?>
-<w:glossaryDocument xmlns:wpc="http://schemas.microsoft.com/office/word/2010/wordprocessingCanvas" xmlns:mc="http://schemas.openxmlformats.org/markup-compatibility/2006" xmlns:o="urn:schemas-microsoft-com:office:office" xmlns:r="http://schemas.openxmlformats.org/officeDocument/2006/relationships" xmlns:m="http://schemas.openxmlformats.org/officeDocument/2006/math" xmlns:v="urn:schemas-microsoft-com:vml" xmlns:wp14="http://schemas.microsoft.com/office/word/2010/wordprocessingDrawing" xmlns:wp="http://schemas.openxmlformats.org/drawingml/2006/wordprocessingDrawing" xmlns:w10="urn:schemas-microsoft-com:office:word" xmlns:w="http://schemas.openxmlformats.org/wordprocessingml/2006/main" xmlns:w14="http://schemas.microsoft.com/office/word/2010/wordml" xmlns:w15="http://schemas.microsoft.com/office/word/2012/wordml" xmlns:wpg="http://schemas.microsoft.com/office/word/2010/wordprocessingGroup" xmlns:wpi="http://schemas.microsoft.com/office/word/2010/wordprocessingInk" xmlns:wne="http://schemas.microsoft.com/office/word/2006/wordml" xmlns:wps="http://schemas.microsoft.com/office/word/2010/wordprocessingShape" mc:Ignorable="w14 w15 wp14"/>
-</file>
-
-<file path=word/glossary/fontTable.xml><?xml version="1.0" encoding="utf-8"?>
-<w:fonts xmlns:mc="http://schemas.openxmlformats.org/markup-compatibility/2006" xmlns:r="http://schemas.openxmlformats.org/officeDocument/2006/relationships" xmlns:w="http://schemas.openxmlformats.org/wordprocessingml/2006/main" xmlns:w14="http://schemas.microsoft.com/office/word/2010/wordml" xmlns:w15="http://schemas.microsoft.com/office/word/2012/wordml" mc:Ignorable="w14 w15">
-  <w:font w:name="Symbol">
-    <w:panose1 w:val="05050102010706020507"/>
-    <w:charset w:val="02"/>
-    <w:family w:val="roman"/>
-    <w:pitch w:val="variable"/>
-    <w:sig w:usb0="00000000" w:usb1="10000000" w:usb2="00000000" w:usb3="00000000" w:csb0="80000000" w:csb1="00000000"/>
-  </w:font>
-  <w:font w:name="Times New Roman">
-    <w:panose1 w:val="02020603050405020304"/>
-    <w:charset w:val="00"/>
-    <w:family w:val="roman"/>
-    <w:pitch w:val="variable"/>
-    <w:sig w:usb0="E0002EFF" w:usb1="C0007843" w:usb2="00000009" w:usb3="00000000" w:csb0="000001FF" w:csb1="00000000"/>
-  </w:font>
-  <w:font w:name="Courier New">
-    <w:panose1 w:val="02070309020205020404"/>
-    <w:charset w:val="00"/>
-    <w:family w:val="modern"/>
-    <w:pitch w:val="fixed"/>
-    <w:sig w:usb0="E0002AFF" w:usb1="C0007843" w:usb2="00000009" w:usb3="00000000" w:csb0="000001FF" w:csb1="00000000"/>
-  </w:font>
-  <w:font w:name="Wingdings">
-    <w:panose1 w:val="05000000000000000000"/>
-    <w:charset w:val="02"/>
-    <w:family w:val="auto"/>
-    <w:pitch w:val="variable"/>
-    <w:sig w:usb0="00000000" w:usb1="10000000" w:usb2="00000000" w:usb3="00000000" w:csb0="80000000" w:csb1="00000000"/>
-  </w:font>
-  <w:font w:name="Calibri">
-    <w:panose1 w:val="020F0502020204030204"/>
-    <w:charset w:val="00"/>
-    <w:family w:val="swiss"/>
-    <w:pitch w:val="variable"/>
-    <w:sig w:usb0="E00002FF" w:usb1="4000ACFF" w:usb2="00000001" w:usb3="00000000" w:csb0="0000019F" w:csb1="00000000"/>
-  </w:font>
-  <w:font w:name="Calibri Light">
-    <w:panose1 w:val="020F0302020204030204"/>
-    <w:charset w:val="00"/>
-    <w:family w:val="swiss"/>
-    <w:pitch w:val="variable"/>
-    <w:sig w:usb0="A00002EF" w:usb1="4000207B" w:usb2="00000000" w:usb3="00000000" w:csb0="0000019F" w:csb1="00000000"/>
-  </w:font>
-</w:fonts>
-</file>
-
-<file path=word/glossary/settings.xml><?xml version="1.0" encoding="utf-8"?>
-<w:settings xmlns:mc="http://schemas.openxmlformats.org/markup-compatibility/2006" xmlns:o="urn:schemas-microsoft-com:office:office" xmlns:r="http://schemas.openxmlformats.org/officeDocument/2006/relationships" xmlns:m="http://schemas.openxmlformats.org/officeDocument/2006/math" xmlns:v="urn:schemas-microsoft-com:vml" xmlns:w10="urn:schemas-microsoft-com:office:word" xmlns:w="http://schemas.openxmlformats.org/wordprocessingml/2006/main" xmlns:w14="http://schemas.microsoft.com/office/word/2010/wordml" xmlns:w15="http://schemas.microsoft.com/office/word/2012/wordml" xmlns:sl="http://schemas.openxmlformats.org/schemaLibrary/2006/main" mc:Ignorable="w14 w15">
-  <w:view w:val="normal"/>
-  <w:defaultTabStop w:val="708"/>
-  <w:hyphenationZone w:val="425"/>
-  <w:characterSpacingControl w:val="doNotCompress"/>
-  <w:compat>
-    <w:useFELayout/>
-    <w:compatSetting w:name="compatibilityMode" w:uri="http://schemas.microsoft.com/office/word" w:val="15"/>
-    <w:compatSetting w:name="overrideTableStyleFontSizeAndJustification" w:uri="http://schemas.microsoft.com/office/word" w:val="1"/>
-    <w:compatSetting w:name="enableOpenTypeFeatures" w:uri="http://schemas.microsoft.com/office/word" w:val="1"/>
-    <w:compatSetting w:name="doNotFlipMirrorIndents" w:uri="http://schemas.microsoft.com/office/word" w:val="1"/>
-    <w:compatSetting w:name="differentiateMultirowTableHeaders" w:uri="http://schemas.microsoft.com/office/word" w:val="1"/>
-  </w:compat>
-  <w:rsids>
-    <w:rsidRoot w:val="00570D93"/>
-    <w:rsid w:val="001816EA"/>
-    <w:rsid w:val="00570D93"/>
-  </w:rsids>
-  <m:mathPr>
-    <m:mathFont m:val="Cambria Math"/>
-    <m:brkBin m:val="before"/>
-    <m:brkBinSub m:val="--"/>
-    <m:smallFrac m:val="0"/>
-    <m:dispDef/>
-    <m:lMargin m:val="0"/>
-    <m:rMargin m:val="0"/>
-    <m:defJc m:val="centerGroup"/>
-    <m:wrapIndent m:val="1440"/>
-    <m:intLim m:val="subSup"/>
-    <m:naryLim m:val="undOvr"/>
-  </m:mathPr>
-  <w:themeFontLang w:val="de-AT"/>
-  <w:clrSchemeMapping w:bg1="light1" w:t1="dark1" w:bg2="light2" w:t2="dark2" w:accent1="accent1" w:accent2="accent2" w:accent3="accent3" w:accent4="accent4" w:accent5="accent5" w:accent6="accent6" w:hyperlink="hyperlink" w:followedHyperlink="followedHyperlink"/>
-  <w:decimalSymbol w:val=","/>
-  <w:listSeparator w:val=";"/>
-  <w15:chartTrackingRefBased/>
-</w:settings>
-</file>
-
-<file path=word/glossary/styles.xml><?xml version="1.0" encoding="utf-8"?>
-<w:styles xmlns:mc="http://schemas.openxmlformats.org/markup-compatibility/2006" xmlns:r="http://schemas.openxmlformats.org/officeDocument/2006/relationships" xmlns:w="http://schemas.openxmlformats.org/wordprocessingml/2006/main" xmlns:w14="http://schemas.microsoft.com/office/word/2010/wordml" xmlns:w15="http://schemas.microsoft.com/office/word/2012/wordml" mc:Ignorable="w14 w15">
-  <w:docDefaults>
-    <w:rPrDefault>
-      <w:rPr>
-        <w:rFonts w:asciiTheme="minorHAnsi" w:eastAsiaTheme="minorEastAsia" w:hAnsiTheme="minorHAnsi" w:cstheme="minorBidi"/>
-        <w:sz w:val="22"/>
-        <w:szCs w:val="22"/>
-        <w:lang w:val="de-AT" w:eastAsia="de-AT" w:bidi="ar-SA"/>
-      </w:rPr>
-    </w:rPrDefault>
-    <w:pPrDefault>
-      <w:pPr>
-        <w:spacing w:after="160" w:line="259" w:lineRule="auto"/>
-      </w:pPr>
-    </w:pPrDefault>
-  </w:docDefaults>
-  <w:latentStyles w:defLockedState="0" w:defUIPriority="99" w:defSemiHidden="0" w:defUnhideWhenUsed="0" w:defQFormat="0" w:count="371">
-    <w:lsdException w:name="Normal" w:uiPriority="0" w:qFormat="1"/>
-    <w:lsdException w:name="heading 1" w:uiPriority="9" w:qFormat="1"/>
-    <w:lsdException w:name="heading 2" w:semiHidden="1" w:uiPriority="9" w:unhideWhenUsed="1" w:qFormat="1"/>
-    <w:lsdException w:name="heading 3" w:semiHidden="1" w:uiPriority="9" w:unhideWhenUsed="1" w:qFormat="1"/>
-    <w:lsdException w:name="heading 4" w:semiHidden="1" w:uiPriority="9" w:unhideWhenUsed="1" w:qFormat="1"/>
-    <w:lsdException w:name="heading 5" w:semiHidden="1" w:uiPriority="9" w:unhideWhenUsed="1" w:qFormat="1"/>
-    <w:lsdException w:name="heading 6" w:semiHidden="1" w:uiPriority="9" w:unhideWhenUsed="1" w:qFormat="1"/>
-    <w:lsdException w:name="heading 7" w:semiHidden="1" w:uiPriority="9" w:unhideWhenUsed="1" w:qFormat="1"/>
-    <w:lsdException w:name="heading 8" w:semiHidden="1" w:uiPriority="9" w:unhideWhenUsed="1" w:qFormat="1"/>
-    <w:lsdException w:name="heading 9" w:semiHidden="1" w:uiPriority="9" w:unhideWhenUsed="1" w:qFormat="1"/>
-    <w:lsdException w:name="index 1" w:semiHidden="1" w:unhideWhenUsed="1"/>
-    <w:lsdException w:name="index 2" w:semiHidden="1" w:unhideWhenUsed="1"/>
-    <w:lsdException w:name="index 3" w:semiHidden="1" w:unhideWhenUsed="1"/>
-    <w:lsdException w:name="index 4" w:semiHidden="1" w:unhideWhenUsed="1"/>
-    <w:lsdException w:name="index 5" w:semiHidden="1" w:unhideWhenUsed="1"/>
-    <w:lsdException w:name="index 6" w:semiHidden="1" w:unhideWhenUsed="1"/>
-    <w:lsdException w:name="index 7" w:semiHidden="1" w:unhideWhenUsed="1"/>
-    <w:lsdException w:name="index 8" w:semiHidden="1" w:unhideWhenUsed="1"/>
-    <w:lsdException w:name="index 9" w:semiHidden="1" w:unhideWhenUsed="1"/>
-    <w:lsdException w:name="toc 1" w:semiHidden="1" w:uiPriority="39" w:unhideWhenUsed="1"/>
-    <w:lsdException w:name="toc 2" w:semiHidden="1" w:uiPriority="39" w:unhideWhenUsed="1"/>
-    <w:lsdException w:name="toc 3" w:semiHidden="1" w:uiPriority="39" w:unhideWhenUsed="1"/>
-    <w:lsdException w:name="toc 4" w:semiHidden="1" w:uiPriority="39" w:unhideWhenUsed="1"/>
-    <w:lsdException w:name="toc 5" w:semiHidden="1" w:uiPriority="39" w:unhideWhenUsed="1"/>
-    <w:lsdException w:name="toc 6" w:semiHidden="1" w:uiPriority="39" w:unhideWhenUsed="1"/>
-    <w:lsdException w:name="toc 7" w:semiHidden="1" w:uiPriority="39" w:unhideWhenUsed="1"/>
-    <w:lsdException w:name="toc 8" w:semiHidden="1" w:uiPriority="39" w:unhideWhenUsed="1"/>
-    <w:lsdException w:name="toc 9" w:semiHidden="1" w:uiPriority="39" w:unhideWhenUsed="1"/>
-    <w:lsdException w:name="Normal Indent" w:semiHidden="1" w:unhideWhenUsed="1"/>
-    <w:lsdException w:name="footnote text" w:semiHidden="1" w:unhideWhenUsed="1"/>
-    <w:lsdException w:name="annotation text" w:semiHidden="1" w:unhideWhenUsed="1"/>
-    <w:lsdException w:name="header" w:semiHidden="1" w:unhideWhenUsed="1"/>
-    <w:lsdException w:name="footer" w:semiHidden="1" w:unhideWhenUsed="1"/>
-    <w:lsdException w:name="index heading" w:semiHidden="1" w:unhideWhenUsed="1"/>
-    <w:lsdException w:name="caption" w:semiHidden="1" w:uiPriority="35" w:unhideWhenUsed="1" w:qFormat="1"/>
-    <w:lsdException w:name="table of figures" w:semiHidden="1" w:unhideWhenUsed="1"/>
-    <w:lsdException w:name="envelope address" w:semiHidden="1" w:unhideWhenUsed="1"/>
-    <w:lsdException w:name="envelope return" w:semiHidden="1" w:unhideWhenUsed="1"/>
-    <w:lsdException w:name="footnote reference" w:semiHidden="1" w:unhideWhenUsed="1"/>
-    <w:lsdException w:name="annotation reference" w:semiHidden="1" w:unhideWhenUsed="1"/>
-    <w:lsdException w:name="line number" w:semiHidden="1" w:unhideWhenUsed="1"/>
-    <w:lsdException w:name="page number" w:semiHidden="1" w:unhideWhenUsed="1"/>
-    <w:lsdException w:name="endnote reference" w:semiHidden="1" w:unhideWhenUsed="1"/>
-    <w:lsdException w:name="endnote text" w:semiHidden="1" w:unhideWhenUsed="1"/>
-    <w:lsdException w:name="table of authorities" w:semiHidden="1" w:unhideWhenUsed="1"/>
-    <w:lsdException w:name="macro" w:semiHidden="1" w:unhideWhenUsed="1"/>
-    <w:lsdException w:name="toa heading" w:semiHidden="1" w:unhideWhenUsed="1"/>
-    <w:lsdException w:name="List" w:semiHidden="1" w:unhideWhenUsed="1"/>
-    <w:lsdException w:name="List Bullet" w:semiHidden="1" w:unhideWhenUsed="1"/>
-    <w:lsdException w:name="List Number" w:semiHidden="1" w:unhideWhenUsed="1"/>
-    <w:lsdException w:name="List 2" w:semiHidden="1" w:unhideWhenUsed="1"/>
-    <w:lsdException w:name="List 3" w:semiHidden="1" w:unhideWhenUsed="1"/>
-    <w:lsdException w:name="List 4" w:semiHidden="1" w:unhideWhenUsed="1"/>
-    <w:lsdException w:name="List 5" w:semiHidden="1" w:unhideWhenUsed="1"/>
-    <w:lsdException w:name="List Bullet 2" w:semiHidden="1" w:unhideWhenUsed="1"/>
-    <w:lsdException w:name="List Bullet 3" w:semiHidden="1" w:unhideWhenUsed="1"/>
-    <w:lsdException w:name="List Bullet 4" w:semiHidden="1" w:unhideWhenUsed="1"/>
-    <w:lsdException w:name="List Bullet 5" w:semiHidden="1" w:unhideWhenUsed="1"/>
-    <w:lsdException w:name="List Number 2" w:semiHidden="1" w:unhideWhenUsed="1"/>
-    <w:lsdException w:name="List Number 3" w:semiHidden="1" w:unhideWhenUsed="1"/>
-    <w:lsdException w:name="List Number 4" w:semiHidden="1" w:unhideWhenUsed="1"/>
-    <w:lsdException w:name="List Number 5" w:semiHidden="1" w:unhideWhenUsed="1"/>
-    <w:lsdException w:name="Title" w:uiPriority="10" w:qFormat="1"/>
-    <w:lsdException w:name="Closing" w:semiHidden="1" w:unhideWhenUsed="1"/>
-    <w:lsdException w:name="Signature" w:semiHidden="1" w:unhideWhenUsed="1"/>
-    <w:lsdException w:name="Default Paragraph Font" w:semiHidden="1" w:uiPriority="1" w:unhideWhenUsed="1"/>
-    <w:lsdException w:name="Body Text" w:semiHidden="1" w:unhideWhenUsed="1"/>
-    <w:lsdException w:name="Body Text Indent" w:semiHidden="1" w:unhideWhenUsed="1"/>
-    <w:lsdException w:name="List Continue" w:semiHidden="1" w:unhideWhenUsed="1"/>
-    <w:lsdException w:name="List Continue 2" w:semiHidden="1" w:unhideWhenUsed="1"/>
-    <w:lsdException w:name="List Continue 3" w:semiHidden="1" w:unhideWhenUsed="1"/>
-    <w:lsdException w:name="List Continue 4" w:semiHidden="1" w:unhideWhenUsed="1"/>
-    <w:lsdException w:name="List Continue 5" w:semiHidden="1" w:unhideWhenUsed="1"/>
-    <w:lsdException w:name="Message Header" w:semiHidden="1" w:unhideWhenUsed="1"/>
-    <w:lsdException w:name="Subtitle" w:uiPriority="11" w:qFormat="1"/>
-    <w:lsdException w:name="Salutation" w:semiHidden="1" w:unhideWhenUsed="1"/>
-    <w:lsdException w:name="Date" w:semiHidden="1" w:unhideWhenUsed="1"/>
-    <w:lsdException w:name="Body Text First Indent" w:semiHidden="1" w:unhideWhenUsed="1"/>
-    <w:lsdException w:name="Body Text First Indent 2" w:semiHidden="1" w:unhideWhenUsed="1"/>
-    <w:lsdException w:name="Note Heading" w:semiHidden="1" w:unhideWhenUsed="1"/>
-    <w:lsdException w:name="Body Text 2" w:semiHidden="1" w:unhideWhenUsed="1"/>
-    <w:lsdException w:name="Body Text 3" w:semiHidden="1" w:unhideWhenUsed="1"/>
-    <w:lsdException w:name="Body Text Indent 2" w:semiHidden="1" w:unhideWhenUsed="1"/>
-    <w:lsdException w:name="Body Text Indent 3" w:semiHidden="1" w:unhideWhenUsed="1"/>
-    <w:lsdException w:name="Block Text" w:semiHidden="1" w:unhideWhenUsed="1"/>
-    <w:lsdException w:name="Hyperlink" w:semiHidden="1" w:unhideWhenUsed="1"/>
-    <w:lsdException w:name="FollowedHyperlink" w:semiHidden="1" w:unhideWhenUsed="1"/>
-    <w:lsdException w:name="Strong" w:uiPriority="22" w:qFormat="1"/>
-    <w:lsdException w:name="Emphasis" w:uiPriority="20" w:qFormat="1"/>
-    <w:lsdException w:name="Document Map" w:semiHidden="1" w:unhideWhenUsed="1"/>
-    <w:lsdException w:name="Plain Text" w:semiHidden="1" w:unhideWhenUsed="1"/>
-    <w:lsdException w:name="E-mail Signature" w:semiHidden="1" w:unhideWhenUsed="1"/>
-    <w:lsdException w:name="HTML Top of Form" w:semiHidden="1" w:unhideWhenUsed="1"/>
-    <w:lsdException w:name="HTML Bottom of Form" w:semiHidden="1" w:unhideWhenUsed="1"/>
-    <w:lsdException w:name="Normal (Web)" w:semiHidden="1" w:unhideWhenUsed="1"/>
-    <w:lsdException w:name="HTML Acronym" w:semiHidden="1" w:unhideWhenUsed="1"/>
-    <w:lsdException w:name="HTML Address" w:semiHidden="1" w:unhideWhenUsed="1"/>
-    <w:lsdException w:name="HTML Cite" w:semiHidden="1" w:unhideWhenUsed="1"/>
-    <w:lsdException w:name="HTML Code" w:semiHidden="1" w:unhideWhenUsed="1"/>
-    <w:lsdException w:name="HTML Definition" w:semiHidden="1" w:unhideWhenUsed="1"/>
-    <w:lsdException w:name="HTML Keyboard" w:semiHidden="1" w:unhideWhenUsed="1"/>
-    <w:lsdException w:name="HTML Preformatted" w:semiHidden="1" w:unhideWhenUsed="1"/>
-    <w:lsdException w:name="HTML Sample" w:semiHidden="1" w:unhideWhenUsed="1"/>
-    <w:lsdException w:name="HTML Typewriter" w:semiHidden="1" w:unhideWhenUsed="1"/>
-    <w:lsdException w:name="HTML Variable" w:semiHidden="1" w:unhideWhenUsed="1"/>
-    <w:lsdException w:name="Normal Table" w:semiHidden="1" w:unhideWhenUsed="1"/>
-    <w:lsdException w:name="annotation subject" w:semiHidden="1" w:unhideWhenUsed="1"/>
-    <w:lsdException w:name="No List" w:semiHidden="1" w:unhideWhenUsed="1"/>
-    <w:lsdException w:name="Outline List 1" w:semiHidden="1" w:unhideWhenUsed="1"/>
-    <w:lsdException w:name="Outline List 2" w:semiHidden="1" w:unhideWhenUsed="1"/>
-    <w:lsdException w:name="Outline List 3" w:semiHidden="1" w:unhideWhenUsed="1"/>
-    <w:lsdException w:name="Table Simple 1" w:semiHidden="1" w:unhideWhenUsed="1"/>
-    <w:lsdException w:name="Table Simple 2" w:semiHidden="1" w:unhideWhenUsed="1"/>
-    <w:lsdException w:name="Table Simple 3" w:semiHidden="1" w:unhideWhenUsed="1"/>
-    <w:lsdException w:name="Table Classic 1" w:semiHidden="1" w:unhideWhenUsed="1"/>
-    <w:lsdException w:name="Table Classic 2" w:semiHidden="1" w:unhideWhenUsed="1"/>
-    <w:lsdException w:name="Table Classic 3" w:semiHidden="1" w:unhideWhenUsed="1"/>
-    <w:lsdException w:name="Table Classic 4" w:semiHidden="1" w:unhideWhenUsed="1"/>
-    <w:lsdException w:name="Table Colorful 1" w:semiHidden="1" w:unhideWhenUsed="1"/>
-    <w:lsdException w:name="Table Colorful 2" w:semiHidden="1" w:unhideWhenUsed="1"/>
-    <w:lsdException w:name="Table Colorful 3" w:semiHidden="1" w:unhideWhenUsed="1"/>
-    <w:lsdException w:name="Table Columns 1" w:semiHidden="1" w:unhideWhenUsed="1"/>
-    <w:lsdException w:name="Table Columns 2" w:semiHidden="1" w:unhideWhenUsed="1"/>
-    <w:lsdException w:name="Table Columns 3" w:semiHidden="1" w:unhideWhenUsed="1"/>
-    <w:lsdException w:name="Table Columns 4" w:semiHidden="1" w:unhideWhenUsed="1"/>
-    <w:lsdException w:name="Table Columns 5" w:semiHidden="1" w:unhideWhenUsed="1"/>
-    <w:lsdException w:name="Table Grid 1" w:semiHidden="1" w:unhideWhenUsed="1"/>
-    <w:lsdException w:name="Table Grid 2" w:semiHidden="1" w:unhideWhenUsed="1"/>
-    <w:lsdException w:name="Table Grid 3" w:semiHidden="1" w:unhideWhenUsed="1"/>
-    <w:lsdException w:name="Table Grid 4" w:semiHidden="1" w:unhideWhenUsed="1"/>
-    <w:lsdException w:name="Table Grid 5" w:semiHidden="1" w:unhideWhenUsed="1"/>
-    <w:lsdException w:name="Table Grid 6" w:semiHidden="1" w:unhideWhenUsed="1"/>
-    <w:lsdException w:name="Table Grid 7" w:semiHidden="1" w:unhideWhenUsed="1"/>
-    <w:lsdException w:name="Table Grid 8" w:semiHidden="1" w:unhideWhenUsed="1"/>
-    <w:lsdException w:name="Table List 1" w:semiHidden="1" w:unhideWhenUsed="1"/>
-    <w:lsdException w:name="Table List 2" w:semiHidden="1" w:unhideWhenUsed="1"/>
-    <w:lsdException w:name="Table List 3" w:semiHidden="1" w:unhideWhenUsed="1"/>
-    <w:lsdException w:name="Table List 4" w:semiHidden="1" w:unhideWhenUsed="1"/>
-    <w:lsdException w:name="Table List 5" w:semiHidden="1" w:unhideWhenUsed="1"/>
-    <w:lsdException w:name="Table List 6" w:semiHidden="1" w:unhideWhenUsed="1"/>
-    <w:lsdException w:name="Table List 7" w:semiHidden="1" w:unhideWhenUsed="1"/>
-    <w:lsdException w:name="Table List 8" w:semiHidden="1" w:unhideWhenUsed="1"/>
-    <w:lsdException w:name="Table 3D effects 1" w:semiHidden="1" w:unhideWhenUsed="1"/>
-    <w:lsdException w:name="Table 3D effects 2" w:semiHidden="1" w:unhideWhenUsed="1"/>
-    <w:lsdException w:name="Table 3D effects 3" w:semiHidden="1" w:unhideWhenUsed="1"/>
-    <w:lsdException w:name="Table Contemporary" w:semiHidden="1" w:unhideWhenUsed="1"/>
-    <w:lsdException w:name="Table Elegant" w:semiHidden="1" w:unhideWhenUsed="1"/>
-    <w:lsdException w:name="Table Professional" w:semiHidden="1" w:unhideWhenUsed="1"/>
-    <w:lsdException w:name="Table Subtle 1" w:semiHidden="1" w:unhideWhenUsed="1"/>
-    <w:lsdException w:name="Table Subtle 2" w:semiHidden="1" w:unhideWhenUsed="1"/>
-    <w:lsdException w:name="Table Web 1" w:semiHidden="1" w:unhideWhenUsed="1"/>
-    <w:lsdException w:name="Table Web 2" w:semiHidden="1" w:unhideWhenUsed="1"/>
-    <w:lsdException w:name="Table Web 3" w:semiHidden="1" w:unhideWhenUsed="1"/>
-    <w:lsdException w:name="Balloon Text" w:semiHidden="1" w:unhideWhenUsed="1"/>
-    <w:lsdException w:name="Table Grid" w:uiPriority="39"/>
-    <w:lsdException w:name="Table Theme" w:semiHidden="1" w:unhideWhenUsed="1"/>
-    <w:lsdException w:name="Placeholder Text" w:semiHidden="1"/>
-    <w:lsdException w:name="No Spacing" w:uiPriority="1" w:qFormat="1"/>
-    <w:lsdException w:name="Light Shading" w:uiPriority="60"/>
-    <w:lsdException w:name="Light List" w:uiPriority="61"/>
-    <w:lsdException w:name="Light Grid" w:uiPriority="62"/>
-    <w:lsdException w:name="Medium Shading 1" w:uiPriority="63"/>
-    <w:lsdException w:name="Medium Shading 2" w:uiPriority="64"/>
-    <w:lsdException w:name="Medium List 1" w:uiPriority="65"/>
-    <w:lsdException w:name="Medium List 2" w:uiPriority="66"/>
-    <w:lsdException w:name="Medium Grid 1" w:uiPriority="67"/>
-    <w:lsdException w:name="Medium Grid 2" w:uiPriority="68"/>
-    <w:lsdException w:name="Medium Grid 3" w:uiPriority="69"/>
-    <w:lsdException w:name="Dark List" w:uiPriority="70"/>
-    <w:lsdException w:name="Colorful Shading" w:uiPriority="71"/>
-    <w:lsdException w:name="Colorful List" w:uiPriority="72"/>
-    <w:lsdException w:name="Colorful Grid" w:uiPriority="73"/>
-    <w:lsdException w:name="Light Shading Accent 1" w:uiPriority="60"/>
-    <w:lsdException w:name="Light List Accent 1" w:uiPriority="61"/>
-    <w:lsdException w:name="Light Grid Accent 1" w:uiPriority="62"/>
-    <w:lsdException w:name="Medium Shading 1 Accent 1" w:uiPriority="63"/>
-    <w:lsdException w:name="Medium Shading 2 Accent 1" w:uiPriority="64"/>
-    <w:lsdException w:name="Medium List 1 Accent 1" w:uiPriority="65"/>
-    <w:lsdException w:name="Revision" w:semiHidden="1"/>
-    <w:lsdException w:name="List Paragraph" w:uiPriority="34" w:qFormat="1"/>
-    <w:lsdException w:name="Quote" w:uiPriority="29" w:qFormat="1"/>
-    <w:lsdException w:name="Intense Quote" w:uiPriority="30" w:qFormat="1"/>
-    <w:lsdException w:name="Medium List 2 Accent 1" w:uiPriority="66"/>
-    <w:lsdException w:name="Medium Grid 1 Accent 1" w:uiPriority="67"/>
-    <w:lsdException w:name="Medium Grid 2 Accent 1" w:uiPriority="68"/>
-    <w:lsdException w:name="Medium Grid 3 Accent 1" w:uiPriority="69"/>
-    <w:lsdException w:name="Dark List Accent 1" w:uiPriority="70"/>
-    <w:lsdException w:name="Colorful Shading Accent 1" w:uiPriority="71"/>
-    <w:lsdException w:name="Colorful List Accent 1" w:uiPriority="72"/>
-    <w:lsdException w:name="Colorful Grid Accent 1" w:uiPriority="73"/>
-    <w:lsdException w:name="Light Shading Accent 2" w:uiPriority="60"/>
-    <w:lsdException w:name="Light List Accent 2" w:uiPriority="61"/>
-    <w:lsdException w:name="Light Grid Accent 2" w:uiPriority="62"/>
-    <w:lsdException w:name="Medium Shading 1 Accent 2" w:uiPriority="63"/>
-    <w:lsdException w:name="Medium Shading 2 Accent 2" w:uiPriority="64"/>
-    <w:lsdException w:name="Medium List 1 Accent 2" w:uiPriority="65"/>
-    <w:lsdException w:name="Medium List 2 Accent 2" w:uiPriority="66"/>
-    <w:lsdException w:name="Medium Grid 1 Accent 2" w:uiPriority="67"/>
-    <w:lsdException w:name="Medium Grid 2 Accent 2" w:uiPriority="68"/>
-    <w:lsdException w:name="Medium Grid 3 Accent 2" w:uiPriority="69"/>
-    <w:lsdException w:name="Dark List Accent 2" w:uiPriority="70"/>
-    <w:lsdException w:name="Colorful Shading Accent 2" w:uiPriority="71"/>
-    <w:lsdException w:name="Colorful List Accent 2" w:uiPriority="72"/>
-    <w:lsdException w:name="Colorful Grid Accent 2" w:uiPriority="73"/>
-    <w:lsdException w:name="Light Shading Accent 3" w:uiPriority="60"/>
-    <w:lsdException w:name="Light List Accent 3" w:uiPriority="61"/>
-    <w:lsdException w:name="Light Grid Accent 3" w:uiPriority="62"/>
-    <w:lsdException w:name="Medium Shading 1 Accent 3" w:uiPriority="63"/>
-    <w:lsdException w:name="Medium Shading 2 Accent 3" w:uiPriority="64"/>
-    <w:lsdException w:name="Medium List 1 Accent 3" w:uiPriority="65"/>
-    <w:lsdException w:name="Medium List 2 Accent 3" w:uiPriority="66"/>
-    <w:lsdException w:name="Medium Grid 1 Accent 3" w:uiPriority="67"/>
-    <w:lsdException w:name="Medium Grid 2 Accent 3" w:uiPriority="68"/>
-    <w:lsdException w:name="Medium Grid 3 Accent 3" w:uiPriority="69"/>
-    <w:lsdException w:name="Dark List Accent 3" w:uiPriority="70"/>
-    <w:lsdException w:name="Colorful Shading Accent 3" w:uiPriority="71"/>
-    <w:lsdException w:name="Colorful List Accent 3" w:uiPriority="72"/>
-    <w:lsdException w:name="Colorful Grid Accent 3" w:uiPriority="73"/>
-    <w:lsdException w:name="Light Shading Accent 4" w:uiPriority="60"/>
-    <w:lsdException w:name="Light List Accent 4" w:uiPriority="61"/>
-    <w:lsdException w:name="Light Grid Accent 4" w:uiPriority="62"/>
-    <w:lsdException w:name="Medium Shading 1 Accent 4" w:uiPriority="63"/>
-    <w:lsdException w:name="Medium Shading 2 Accent 4" w:uiPriority="64"/>
-    <w:lsdException w:name="Medium List 1 Accent 4" w:uiPriority="65"/>
-    <w:lsdException w:name="Medium List 2 Accent 4" w:uiPriority="66"/>
-    <w:lsdException w:name="Medium Grid 1 Accent 4" w:uiPriority="67"/>
-    <w:lsdException w:name="Medium Grid 2 Accent 4" w:uiPriority="68"/>
-    <w:lsdException w:name="Medium Grid 3 Accent 4" w:uiPriority="69"/>
-    <w:lsdException w:name="Dark List Accent 4" w:uiPriority="70"/>
-    <w:lsdException w:name="Colorful Shading Accent 4" w:uiPriority="71"/>
-    <w:lsdException w:name="Colorful List Accent 4" w:uiPriority="72"/>
-    <w:lsdException w:name="Colorful Grid Accent 4" w:uiPriority="73"/>
-    <w:lsdException w:name="Light Shading Accent 5" w:uiPriority="60"/>
-    <w:lsdException w:name="Light List Accent 5" w:uiPriority="61"/>
-    <w:lsdException w:name="Light Grid Accent 5" w:uiPriority="62"/>
-    <w:lsdException w:name="Medium Shading 1 Accent 5" w:uiPriority="63"/>
-    <w:lsdException w:name="Medium Shading 2 Accent 5" w:uiPriority="64"/>
-    <w:lsdException w:name="Medium List 1 Accent 5" w:uiPriority="65"/>
-    <w:lsdException w:name="Medium List 2 Accent 5" w:uiPriority="66"/>
-    <w:lsdException w:name="Medium Grid 1 Accent 5" w:uiPriority="67"/>
-    <w:lsdException w:name="Medium Grid 2 Accent 5" w:uiPriority="68"/>
-    <w:lsdException w:name="Medium Grid 3 Accent 5" w:uiPriority="69"/>
-    <w:lsdException w:name="Dark List Accent 5" w:uiPriority="70"/>
-    <w:lsdException w:name="Colorful Shading Accent 5" w:uiPriority="71"/>
-    <w:lsdException w:name="Colorful List Accent 5" w:uiPriority="72"/>
-    <w:lsdException w:name="Colorful Grid Accent 5" w:uiPriority="73"/>
-    <w:lsdException w:name="Light Shading Accent 6" w:uiPriority="60"/>
-    <w:lsdException w:name="Light List Accent 6" w:uiPriority="61"/>
-    <w:lsdException w:name="Light Grid Accent 6" w:uiPriority="62"/>
-    <w:lsdException w:name="Medium Shading 1 Accent 6" w:uiPriority="63"/>
-    <w:lsdException w:name="Medium Shading 2 Accent 6" w:uiPriority="64"/>
-    <w:lsdException w:name="Medium List 1 Accent 6" w:uiPriority="65"/>
-    <w:lsdException w:name="Medium List 2 Accent 6" w:uiPriority="66"/>
-    <w:lsdException w:name="Medium Grid 1 Accent 6" w:uiPriority="67"/>
-    <w:lsdException w:name="Medium Grid 2 Accent 6" w:uiPriority="68"/>
-    <w:lsdException w:name="Medium Grid 3 Accent 6" w:uiPriority="69"/>
-    <w:lsdException w:name="Dark List Accent 6" w:uiPriority="70"/>
-    <w:lsdException w:name="Colorful Shading Accent 6" w:uiPriority="71"/>
-    <w:lsdException w:name="Colorful List Accent 6" w:uiPriority="72"/>
-    <w:lsdException w:name="Colorful Grid Accent 6" w:uiPriority="73"/>
-    <w:lsdException w:name="Subtle Emphasis" w:uiPriority="19" w:qFormat="1"/>
-    <w:lsdException w:name="Intense Emphasis" w:uiPriority="21" w:qFormat="1"/>
-    <w:lsdException w:name="Subtle Reference" w:uiPriority="31" w:qFormat="1"/>
-    <w:lsdException w:name="Intense Reference" w:uiPriority="32" w:qFormat="1"/>
-    <w:lsdException w:name="Book Title" w:uiPriority="33" w:qFormat="1"/>
-    <w:lsdException w:name="Bibliography" w:semiHidden="1" w:uiPriority="37" w:unhideWhenUsed="1"/>
-    <w:lsdException w:name="TOC Heading" w:semiHidden="1" w:uiPriority="39" w:unhideWhenUsed="1" w:qFormat="1"/>
-    <w:lsdException w:name="Plain Table 1" w:uiPriority="41"/>
-    <w:lsdException w:name="Plain Table 2" w:uiPriority="42"/>
-    <w:lsdException w:name="Plain Table 3" w:uiPriority="43"/>
-    <w:lsdException w:name="Plain Table 4" w:uiPriority="44"/>
-    <w:lsdException w:name="Plain Table 5" w:uiPriority="45"/>
-    <w:lsdException w:name="Grid Table Light" w:uiPriority="40"/>
-    <w:lsdException w:name="Grid Table 1 Light" w:uiPriority="46"/>
-    <w:lsdException w:name="Grid Table 2" w:uiPriority="47"/>
-    <w:lsdException w:name="Grid Table 3" w:uiPriority="48"/>
-    <w:lsdException w:name="Grid Table 4" w:uiPriority="49"/>
-    <w:lsdException w:name="Grid Table 5 Dark" w:uiPriority="50"/>
-    <w:lsdException w:name="Grid Table 6 Colorful" w:uiPriority="51"/>
-    <w:lsdException w:name="Grid Table 7 Colorful" w:uiPriority="52"/>
-    <w:lsdException w:name="Grid Table 1 Light Accent 1" w:uiPriority="46"/>
-    <w:lsdException w:name="Grid Table 2 Accent 1" w:uiPriority="47"/>
-    <w:lsdException w:name="Grid Table 3 Accent 1" w:uiPriority="48"/>
-    <w:lsdException w:name="Grid Table 4 Accent 1" w:uiPriority="49"/>
-    <w:lsdException w:name="Grid Table 5 Dark Accent 1" w:uiPriority="50"/>
-    <w:lsdException w:name="Grid Table 6 Colorful Accent 1" w:uiPriority="51"/>
-    <w:lsdException w:name="Grid Table 7 Colorful Accent 1" w:uiPriority="52"/>
-    <w:lsdException w:name="Grid Table 1 Light Accent 2" w:uiPriority="46"/>
-    <w:lsdException w:name="Grid Table 2 Accent 2" w:uiPriority="47"/>
-    <w:lsdException w:name="Grid Table 3 Accent 2" w:uiPriority="48"/>
-    <w:lsdException w:name="Grid Table 4 Accent 2" w:uiPriority="49"/>
-    <w:lsdException w:name="Grid Table 5 Dark Accent 2" w:uiPriority="50"/>
-    <w:lsdException w:name="Grid Table 6 Colorful Accent 2" w:uiPriority="51"/>
-    <w:lsdException w:name="Grid Table 7 Colorful Accent 2" w:uiPriority="52"/>
-    <w:lsdException w:name="Grid Table 1 Light Accent 3" w:uiPriority="46"/>
-    <w:lsdException w:name="Grid Table 2 Accent 3" w:uiPriority="47"/>
-    <w:lsdException w:name="Grid Table 3 Accent 3" w:uiPriority="48"/>
-    <w:lsdException w:name="Grid Table 4 Accent 3" w:uiPriority="49"/>
-    <w:lsdException w:name="Grid Table 5 Dark Accent 3" w:uiPriority="50"/>
-    <w:lsdException w:name="Grid Table 6 Colorful Accent 3" w:uiPriority="51"/>
-    <w:lsdException w:name="Grid Table 7 Colorful Accent 3" w:uiPriority="52"/>
-    <w:lsdException w:name="Grid Table 1 Light Accent 4" w:uiPriority="46"/>
-    <w:lsdException w:name="Grid Table 2 Accent 4" w:uiPriority="47"/>
-    <w:lsdException w:name="Grid Table 3 Accent 4" w:uiPriority="48"/>
-    <w:lsdException w:name="Grid Table 4 Accent 4" w:uiPriority="49"/>
-    <w:lsdException w:name="Grid Table 5 Dark Accent 4" w:uiPriority="50"/>
-    <w:lsdException w:name="Grid Table 6 Colorful Accent 4" w:uiPriority="51"/>
-    <w:lsdException w:name="Grid Table 7 Colorful Accent 4" w:uiPriority="52"/>
-    <w:lsdException w:name="Grid Table 1 Light Accent 5" w:uiPriority="46"/>
-    <w:lsdException w:name="Grid Table 2 Accent 5" w:uiPriority="47"/>
-    <w:lsdException w:name="Grid Table 3 Accent 5" w:uiPriority="48"/>
-    <w:lsdException w:name="Grid Table 4 Accent 5" w:uiPriority="49"/>
-    <w:lsdException w:name="Grid Table 5 Dark Accent 5" w:uiPriority="50"/>
-    <w:lsdException w:name="Grid Table 6 Colorful Accent 5" w:uiPriority="51"/>
-    <w:lsdException w:name="Grid Table 7 Colorful Accent 5" w:uiPriority="52"/>
-    <w:lsdException w:name="Grid Table 1 Light Accent 6" w:uiPriority="46"/>
-    <w:lsdException w:name="Grid Table 2 Accent 6" w:uiPriority="47"/>
-    <w:lsdException w:name="Grid Table 3 Accent 6" w:uiPriority="48"/>
-    <w:lsdException w:name="Grid Table 4 Accent 6" w:uiPriority="49"/>
-    <w:lsdException w:name="Grid Table 5 Dark Accent 6" w:uiPriority="50"/>
-    <w:lsdException w:name="Grid Table 6 Colorful Accent 6" w:uiPriority="51"/>
-    <w:lsdException w:name="Grid Table 7 Colorful Accent 6" w:uiPriority="52"/>
-    <w:lsdException w:name="List Table 1 Light" w:uiPriority="46"/>
-    <w:lsdException w:name="List Table 2" w:uiPriority="47"/>
-    <w:lsdException w:name="List Table 3" w:uiPriority="48"/>
-    <w:lsdException w:name="List Table 4" w:uiPriority="49"/>
-    <w:lsdException w:name="List Table 5 Dark" w:uiPriority="50"/>
-    <w:lsdException w:name="List Table 6 Colorful" w:uiPriority="51"/>
-    <w:lsdException w:name="List Table 7 Colorful" w:uiPriority="52"/>
-    <w:lsdException w:name="List Table 1 Light Accent 1" w:uiPriority="46"/>
-    <w:lsdException w:name="List Table 2 Accent 1" w:uiPriority="47"/>
-    <w:lsdException w:name="List Table 3 Accent 1" w:uiPriority="48"/>
-    <w:lsdException w:name="List Table 4 Accent 1" w:uiPriority="49"/>
-    <w:lsdException w:name="List Table 5 Dark Accent 1" w:uiPriority="50"/>
-    <w:lsdException w:name="List Table 6 Colorful Accent 1" w:uiPriority="51"/>
-    <w:lsdException w:name="List Table 7 Colorful Accent 1" w:uiPriority="52"/>
-    <w:lsdException w:name="List Table 1 Light Accent 2" w:uiPriority="46"/>
-    <w:lsdException w:name="List Table 2 Accent 2" w:uiPriority="47"/>
-    <w:lsdException w:name="List Table 3 Accent 2" w:uiPriority="48"/>
-    <w:lsdException w:name="List Table 4 Accent 2" w:uiPriority="49"/>
-    <w:lsdException w:name="List Table 5 Dark Accent 2" w:uiPriority="50"/>
-    <w:lsdException w:name="List Table 6 Colorful Accent 2" w:uiPriority="51"/>
-    <w:lsdException w:name="List Table 7 Colorful Accent 2" w:uiPriority="52"/>
-    <w:lsdException w:name="List Table 1 Light Accent 3" w:uiPriority="46"/>
-    <w:lsdException w:name="List Table 2 Accent 3" w:uiPriority="47"/>
-    <w:lsdException w:name="List Table 3 Accent 3" w:uiPriority="48"/>
-    <w:lsdException w:name="List Table 4 Accent 3" w:uiPriority="49"/>
-    <w:lsdException w:name="List Table 5 Dark Accent 3" w:uiPriority="50"/>
-    <w:lsdException w:name="List Table 6 Colorful Accent 3" w:uiPriority="51"/>
-    <w:lsdException w:name="List Table 7 Colorful Accent 3" w:uiPriority="52"/>
-    <w:lsdException w:name="List Table 1 Light Accent 4" w:uiPriority="46"/>
-    <w:lsdException w:name="List Table 2 Accent 4" w:uiPriority="47"/>
-    <w:lsdException w:name="List Table 3 Accent 4" w:uiPriority="48"/>
-    <w:lsdException w:name="List Table 4 Accent 4" w:uiPriority="49"/>
-    <w:lsdException w:name="List Table 5 Dark Accent 4" w:uiPriority="50"/>
-    <w:lsdException w:name="List Table 6 Colorful Accent 4" w:uiPriority="51"/>
-    <w:lsdException w:name="List Table 7 Colorful Accent 4" w:uiPriority="52"/>
-    <w:lsdException w:name="List Table 1 Light Accent 5" w:uiPriority="46"/>
-    <w:lsdException w:name="List Table 2 Accent 5" w:uiPriority="47"/>
-    <w:lsdException w:name="List Table 3 Accent 5" w:uiPriority="48"/>
-    <w:lsdException w:name="List Table 4 Accent 5" w:uiPriority="49"/>
-    <w:lsdException w:name="List Table 5 Dark Accent 5" w:uiPriority="50"/>
-    <w:lsdException w:name="List Table 6 Colorful Accent 5" w:uiPriority="51"/>
-    <w:lsdException w:name="List Table 7 Colorful Accent 5" w:uiPriority="52"/>
-    <w:lsdException w:name="List Table 1 Light Accent 6" w:uiPriority="46"/>
-    <w:lsdException w:name="List Table 2 Accent 6" w:uiPriority="47"/>
-    <w:lsdException w:name="List Table 3 Accent 6" w:uiPriority="48"/>
-    <w:lsdException w:name="List Table 4 Accent 6" w:uiPriority="49"/>
-    <w:lsdException w:name="List Table 5 Dark Accent 6" w:uiPriority="50"/>
-    <w:lsdException w:name="List Table 6 Colorful Accent 6" w:uiPriority="51"/>
-    <w:lsdException w:name="List Table 7 Colorful Accent 6" w:uiPriority="52"/>
-  </w:latentStyles>
-  <w:style w:type="paragraph" w:default="1" w:styleId="Standard">
-    <w:name w:val="Normal"/>
-    <w:qFormat/>
-  </w:style>
-  <w:style w:type="character" w:default="1" w:styleId="Absatz-Standardschriftart">
-    <w:name w:val="Default Paragraph Font"/>
-    <w:uiPriority w:val="1"/>
-    <w:semiHidden/>
-    <w:unhideWhenUsed/>
-  </w:style>
-  <w:style w:type="table" w:default="1" w:styleId="NormaleTabelle">
-    <w:name w:val="Normal Table"/>
-    <w:uiPriority w:val="99"/>
-    <w:semiHidden/>
-    <w:unhideWhenUsed/>
-    <w:tblPr>
-      <w:tblInd w:w="0" w:type="dxa"/>
-      <w:tblCellMar>
-        <w:top w:w="0" w:type="dxa"/>
-        <w:left w:w="108" w:type="dxa"/>
-        <w:bottom w:w="0" w:type="dxa"/>
-        <w:right w:w="108" w:type="dxa"/>
-      </w:tblCellMar>
-    </w:tblPr>
-  </w:style>
-  <w:style w:type="numbering" w:default="1" w:styleId="KeineListe">
-    <w:name w:val="No List"/>
-    <w:uiPriority w:val="99"/>
-    <w:semiHidden/>
-    <w:unhideWhenUsed/>
-  </w:style>
-  <w:style w:type="paragraph" w:customStyle="1" w:styleId="0A3750E39DF3440F92A62CC615DAEFB7">
-    <w:name w:val="0A3750E39DF3440F92A62CC615DAEFB7"/>
-    <w:rsid w:val="00570D93"/>
-  </w:style>
-  <w:style w:type="paragraph" w:customStyle="1" w:styleId="A7F98FEB4EC74E27A780D0024F20E5C4">
-    <w:name w:val="A7F98FEB4EC74E27A780D0024F20E5C4"/>
-    <w:rsid w:val="00570D93"/>
-  </w:style>
-  <w:style w:type="paragraph" w:customStyle="1" w:styleId="7029D652B5FD4A878BE3C1B64BBEBDAB">
-    <w:name w:val="7029D652B5FD4A878BE3C1B64BBEBDAB"/>
-    <w:rsid w:val="00570D93"/>
-  </w:style>
-</w:styles>
-</file>
-
-<file path=word/glossary/webSettings.xml><?xml version="1.0" encoding="utf-8"?>
-<w:webSettings xmlns:mc="http://schemas.openxmlformats.org/markup-compatibility/2006" xmlns:r="http://schemas.openxmlformats.org/officeDocument/2006/relationships" xmlns:w="http://schemas.openxmlformats.org/wordprocessingml/2006/main" xmlns:w14="http://schemas.microsoft.com/office/word/2010/wordml" xmlns:w15="http://schemas.microsoft.com/office/word/2012/wordml" mc:Ignorable="w14 w15">
-  <w:optimizeForBrowser/>
-  <w:allowPNG/>
-</w:webSettings>
 </file>
 
 <file path=word/theme/theme1.xml><?xml version="1.0" encoding="utf-8"?>
@@ -5022,7 +4119,7 @@
 </file>
 
 <file path=customXml/itemProps1.xml><?xml version="1.0" encoding="utf-8"?>
-<ds:datastoreItem xmlns:ds="http://schemas.openxmlformats.org/officeDocument/2006/customXml" ds:itemID="{850C6631-782B-45B4-85E1-F0C9FBBCF96D}">
+<ds:datastoreItem xmlns:ds="http://schemas.openxmlformats.org/officeDocument/2006/customXml" ds:itemID="{81D0692A-6F31-4362-817A-FC6955BB1076}">
   <ds:schemaRefs>
     <ds:schemaRef ds:uri="http://schemas.openxmlformats.org/officeDocument/2006/bibliography"/>
   </ds:schemaRefs>

</xml_diff>